<commit_message>
update cv and add new publications to site
</commit_message>
<xml_diff>
--- a/assets/CV-Publications_progress.docx
+++ b/assets/CV-Publications_progress.docx
@@ -49,7 +49,7 @@
                     </pic:cNvPicPr>
                   </pic:nvPicPr>
                   <pic:blipFill>
-                    <a:blip r:embed="rId5">
+                    <a:blip r:embed="rId7">
                       <a:clrChange>
                         <a:clrFrom>
                           <a:srgbClr val="FFFFFF"/>
@@ -1103,13 +1103,7 @@
         <w:t xml:space="preserve">, </w:t>
       </w:r>
       <w:r>
-        <w:t>pp. 581</w:t>
-      </w:r>
-      <w:r>
-        <w:t>-</w:t>
-      </w:r>
-      <w:r>
-        <w:t>586</w:t>
+        <w:t>pp. 581-586</w:t>
       </w:r>
       <w:r>
         <w:rPr>
@@ -1123,6 +1117,8 @@
         </w:rPr>
         <w:t>2018.</w:t>
       </w:r>
+      <w:bookmarkStart w:id="2" w:name="_GoBack"/>
+      <w:bookmarkEnd w:id="2"/>
     </w:p>
     <w:p>
       <w:pPr>
@@ -2659,7 +2655,7 @@
       <w:r>
         <w:t xml:space="preserve"> </w:t>
       </w:r>
-      <w:hyperlink r:id="rId6">
+      <w:hyperlink r:id="rId8">
         <w:r>
           <w:rPr>
             <w:i/>
@@ -2673,7 +2669,7 @@
         </w:rPr>
         <w:t xml:space="preserve"> </w:t>
       </w:r>
-      <w:hyperlink r:id="rId7">
+      <w:hyperlink r:id="rId9">
         <w:r>
           <w:rPr>
             <w:i/>
@@ -2734,7 +2730,7 @@
         </w:rPr>
         <w:t xml:space="preserve"> </w:t>
       </w:r>
-      <w:hyperlink r:id="rId8">
+      <w:hyperlink r:id="rId10">
         <w:r>
           <w:rPr>
             <w:i/>
@@ -2884,7 +2880,7 @@
         </w:rPr>
         <w:t xml:space="preserve"> </w:t>
       </w:r>
-      <w:hyperlink r:id="rId9">
+      <w:hyperlink r:id="rId11">
         <w:r>
           <w:rPr>
             <w:i/>
@@ -2937,7 +2933,7 @@
         </w:rPr>
         <w:t xml:space="preserve"> </w:t>
       </w:r>
-      <w:hyperlink r:id="rId10">
+      <w:hyperlink r:id="rId12">
         <w:r>
           <w:rPr>
             <w:i/>
@@ -2989,7 +2985,7 @@
       <w:r>
         <w:t xml:space="preserve"> </w:t>
       </w:r>
-      <w:hyperlink r:id="rId11">
+      <w:hyperlink r:id="rId13">
         <w:r>
           <w:rPr>
             <w:i/>
@@ -3003,7 +2999,7 @@
         </w:rPr>
         <w:t xml:space="preserve"> </w:t>
       </w:r>
-      <w:hyperlink r:id="rId12">
+      <w:hyperlink r:id="rId14">
         <w:r>
           <w:rPr>
             <w:i/>
@@ -3064,7 +3060,7 @@
       <w:r>
         <w:t xml:space="preserve"> </w:t>
       </w:r>
-      <w:hyperlink r:id="rId13">
+      <w:hyperlink r:id="rId15">
         <w:r>
           <w:rPr>
             <w:i/>
@@ -3078,7 +3074,7 @@
         </w:rPr>
         <w:t xml:space="preserve"> </w:t>
       </w:r>
-      <w:hyperlink r:id="rId14">
+      <w:hyperlink r:id="rId16">
         <w:r>
           <w:rPr>
             <w:i/>
@@ -3133,7 +3129,7 @@
       <w:r>
         <w:t xml:space="preserve"> </w:t>
       </w:r>
-      <w:hyperlink r:id="rId15">
+      <w:hyperlink r:id="rId17">
         <w:r>
           <w:rPr>
             <w:i/>
@@ -3189,7 +3185,7 @@
       <w:r>
         <w:t xml:space="preserve"> </w:t>
       </w:r>
-      <w:hyperlink r:id="rId16">
+      <w:hyperlink r:id="rId18">
         <w:r>
           <w:rPr>
             <w:i/>
@@ -3203,7 +3199,7 @@
         </w:rPr>
         <w:t xml:space="preserve"> </w:t>
       </w:r>
-      <w:hyperlink r:id="rId17">
+      <w:hyperlink r:id="rId19">
         <w:r>
           <w:rPr>
             <w:i/>
@@ -3260,7 +3256,7 @@
       <w:r>
         <w:t xml:space="preserve"> </w:t>
       </w:r>
-      <w:hyperlink r:id="rId18">
+      <w:hyperlink r:id="rId20">
         <w:r>
           <w:rPr>
             <w:i/>
@@ -3274,7 +3270,7 @@
         </w:rPr>
         <w:t xml:space="preserve"> </w:t>
       </w:r>
-      <w:hyperlink r:id="rId19">
+      <w:hyperlink r:id="rId21">
         <w:r>
           <w:rPr>
             <w:i/>
@@ -3334,7 +3330,7 @@
         </w:rPr>
         <w:t xml:space="preserve"> </w:t>
       </w:r>
-      <w:hyperlink r:id="rId20">
+      <w:hyperlink r:id="rId22">
         <w:r>
           <w:rPr>
             <w:i/>
@@ -3348,7 +3344,7 @@
         </w:rPr>
         <w:t xml:space="preserve"> </w:t>
       </w:r>
-      <w:hyperlink r:id="rId21">
+      <w:hyperlink r:id="rId23">
         <w:r>
           <w:rPr>
             <w:i/>
@@ -3530,7 +3526,7 @@
         </w:rPr>
         <w:t xml:space="preserve"> </w:t>
       </w:r>
-      <w:hyperlink r:id="rId22">
+      <w:hyperlink r:id="rId24">
         <w:r>
           <w:rPr>
             <w:i/>
@@ -3715,7 +3711,7 @@
         </w:rPr>
         <w:t xml:space="preserve"> </w:t>
       </w:r>
-      <w:hyperlink r:id="rId23">
+      <w:hyperlink r:id="rId25">
         <w:r>
           <w:rPr>
             <w:i/>
@@ -3781,7 +3777,7 @@
         </w:rPr>
         <w:t xml:space="preserve"> </w:t>
       </w:r>
-      <w:hyperlink r:id="rId24">
+      <w:hyperlink r:id="rId26">
         <w:r>
           <w:rPr>
             <w:i/>
@@ -3827,7 +3823,7 @@
       <w:r>
         <w:t xml:space="preserve"> </w:t>
       </w:r>
-      <w:hyperlink r:id="rId25">
+      <w:hyperlink r:id="rId27">
         <w:r>
           <w:rPr>
             <w:i/>
@@ -3876,7 +3872,7 @@
       <w:r>
         <w:t xml:space="preserve"> </w:t>
       </w:r>
-      <w:hyperlink r:id="rId26">
+      <w:hyperlink r:id="rId28">
         <w:r>
           <w:rPr>
             <w:i/>
@@ -3890,7 +3886,7 @@
         </w:rPr>
         <w:t xml:space="preserve"> </w:t>
       </w:r>
-      <w:hyperlink r:id="rId27">
+      <w:hyperlink r:id="rId29">
         <w:r>
           <w:rPr>
             <w:i/>
@@ -3945,7 +3941,7 @@
       <w:r>
         <w:t xml:space="preserve">and Yiu-Kai Ng, </w:t>
       </w:r>
-      <w:hyperlink r:id="rId28">
+      <w:hyperlink r:id="rId30">
         <w:r>
           <w:rPr>
             <w:i/>
@@ -3959,7 +3955,7 @@
         </w:rPr>
         <w:t xml:space="preserve"> </w:t>
       </w:r>
-      <w:hyperlink r:id="rId29">
+      <w:hyperlink r:id="rId31">
         <w:r>
           <w:rPr>
             <w:i/>
@@ -4005,7 +4001,7 @@
       <w:r>
         <w:t xml:space="preserve"> </w:t>
       </w:r>
-      <w:hyperlink r:id="rId30">
+      <w:hyperlink r:id="rId32">
         <w:r>
           <w:rPr>
             <w:i/>
@@ -4529,7 +4525,7 @@
       <w:r>
         <w:t xml:space="preserve"> </w:t>
       </w:r>
-      <w:hyperlink r:id="rId31">
+      <w:hyperlink r:id="rId33">
         <w:r>
           <w:rPr>
             <w:i/>
@@ -4543,7 +4539,7 @@
         </w:rPr>
         <w:t xml:space="preserve"> </w:t>
       </w:r>
-      <w:hyperlink r:id="rId32">
+      <w:hyperlink r:id="rId34">
         <w:r>
           <w:rPr>
             <w:i/>
@@ -4615,7 +4611,7 @@
       <w:r>
         <w:t xml:space="preserve"> </w:t>
       </w:r>
-      <w:hyperlink r:id="rId33">
+      <w:hyperlink r:id="rId35">
         <w:r>
           <w:rPr>
             <w:i/>
@@ -4629,7 +4625,7 @@
         </w:rPr>
         <w:t xml:space="preserve"> </w:t>
       </w:r>
-      <w:hyperlink r:id="rId34">
+      <w:hyperlink r:id="rId36">
         <w:r>
           <w:rPr>
             <w:i/>
@@ -4792,7 +4788,7 @@
       <w:r>
         <w:t xml:space="preserve"> </w:t>
       </w:r>
-      <w:hyperlink r:id="rId35">
+      <w:hyperlink r:id="rId37">
         <w:r>
           <w:rPr>
             <w:i/>
@@ -4806,7 +4802,7 @@
         </w:rPr>
         <w:t xml:space="preserve"> </w:t>
       </w:r>
-      <w:hyperlink r:id="rId36">
+      <w:hyperlink r:id="rId38">
         <w:r>
           <w:rPr>
             <w:i/>
@@ -4870,7 +4866,7 @@
       <w:r>
         <w:t xml:space="preserve"> </w:t>
       </w:r>
-      <w:hyperlink r:id="rId37">
+      <w:hyperlink r:id="rId39">
         <w:proofErr w:type="spellStart"/>
         <w:r>
           <w:rPr>
@@ -4892,7 +4888,7 @@
         </w:rPr>
         <w:t xml:space="preserve"> </w:t>
       </w:r>
-      <w:hyperlink r:id="rId38">
+      <w:hyperlink r:id="rId40">
         <w:r>
           <w:rPr>
             <w:i/>
@@ -4950,7 +4946,7 @@
         </w:rPr>
         <w:t xml:space="preserve"> </w:t>
       </w:r>
-      <w:hyperlink r:id="rId39">
+      <w:hyperlink r:id="rId41">
         <w:r>
           <w:rPr>
             <w:i/>
@@ -4964,7 +4960,7 @@
         </w:rPr>
         <w:t xml:space="preserve"> </w:t>
       </w:r>
-      <w:hyperlink r:id="rId40">
+      <w:hyperlink r:id="rId42">
         <w:r>
           <w:rPr>
             <w:i/>
@@ -5091,7 +5087,7 @@
       <w:r>
         <w:t xml:space="preserve"> </w:t>
       </w:r>
-      <w:hyperlink r:id="rId41">
+      <w:hyperlink r:id="rId43">
         <w:r>
           <w:rPr>
             <w:i/>
@@ -5105,7 +5101,7 @@
         </w:rPr>
         <w:t xml:space="preserve"> </w:t>
       </w:r>
-      <w:hyperlink r:id="rId42">
+      <w:hyperlink r:id="rId44">
         <w:r>
           <w:rPr>
             <w:i/>
@@ -5280,7 +5276,7 @@
       <w:r>
         <w:t xml:space="preserve"> </w:t>
       </w:r>
-      <w:hyperlink r:id="rId43">
+      <w:hyperlink r:id="rId45">
         <w:r>
           <w:rPr>
             <w:i/>
@@ -5294,7 +5290,7 @@
         </w:rPr>
         <w:t xml:space="preserve"> </w:t>
       </w:r>
-      <w:hyperlink r:id="rId44">
+      <w:hyperlink r:id="rId46">
         <w:r>
           <w:rPr>
             <w:i/>
@@ -5412,7 +5408,7 @@
         </w:rPr>
         <w:t xml:space="preserve"> </w:t>
       </w:r>
-      <w:hyperlink r:id="rId45">
+      <w:hyperlink r:id="rId47">
         <w:r>
           <w:rPr>
             <w:i/>
@@ -5530,7 +5526,7 @@
         </w:rPr>
         <w:t xml:space="preserve"> </w:t>
       </w:r>
-      <w:hyperlink r:id="rId46">
+      <w:hyperlink r:id="rId48">
         <w:r>
           <w:rPr>
             <w:i/>
@@ -5603,7 +5599,7 @@
       <w:r>
         <w:t xml:space="preserve"> </w:t>
       </w:r>
-      <w:hyperlink r:id="rId47">
+      <w:hyperlink r:id="rId49">
         <w:proofErr w:type="spellStart"/>
         <w:r>
           <w:rPr>
@@ -5625,7 +5621,7 @@
         </w:rPr>
         <w:t xml:space="preserve"> </w:t>
       </w:r>
-      <w:hyperlink r:id="rId48">
+      <w:hyperlink r:id="rId50">
         <w:r>
           <w:rPr>
             <w:i/>
@@ -5686,7 +5682,7 @@
       <w:r>
         <w:t xml:space="preserve"> </w:t>
       </w:r>
-      <w:hyperlink r:id="rId49">
+      <w:hyperlink r:id="rId51">
         <w:r>
           <w:rPr>
             <w:i/>
@@ -5700,7 +5696,7 @@
         </w:rPr>
         <w:t xml:space="preserve"> </w:t>
       </w:r>
-      <w:hyperlink r:id="rId50">
+      <w:hyperlink r:id="rId52">
         <w:r>
           <w:rPr>
             <w:i/>
@@ -6059,17 +6055,7 @@
           <w:szCs w:val="22"/>
           <w:lang w:val="es-AR"/>
         </w:rPr>
-        <w:t xml:space="preserve"> Soledad Pera</w:t>
-      </w:r>
-      <w:r>
-        <w:rPr>
-          <w:rFonts w:cstheme="minorHAnsi"/>
-          <w:b/>
-          <w:sz w:val="22"/>
-          <w:szCs w:val="22"/>
-          <w:lang w:val="es-AR"/>
-        </w:rPr>
-        <w:t xml:space="preserve">. </w:t>
+        <w:t xml:space="preserve"> Soledad Pera. </w:t>
       </w:r>
       <w:r>
         <w:rPr>
@@ -7569,7 +7555,7 @@
         </w:rPr>
         <w:t xml:space="preserve"> </w:t>
       </w:r>
-      <w:hyperlink r:id="rId51">
+      <w:hyperlink r:id="rId53">
         <w:r>
           <w:rPr>
             <w:i/>
@@ -7815,7 +7801,7 @@
         </w:rPr>
         <w:t xml:space="preserve"> </w:t>
       </w:r>
-      <w:hyperlink r:id="rId52">
+      <w:hyperlink r:id="rId54">
         <w:r>
           <w:rPr>
             <w:i/>
@@ -7855,7 +7841,7 @@
         </w:rPr>
         <w:t xml:space="preserve"> </w:t>
       </w:r>
-      <w:hyperlink r:id="rId53">
+      <w:hyperlink r:id="rId55">
         <w:r>
           <w:rPr>
             <w:i/>
@@ -7917,29 +7903,7 @@
           <w:sz w:val="32"/>
           <w:szCs w:val="32"/>
         </w:rPr>
-        <w:t>Non</w:t>
-      </w:r>
-      <w:r>
-        <w:rPr>
-          <w:rFonts w:cstheme="minorHAnsi"/>
-          <w:caps w:val="0"/>
-          <w:color w:val="2F5496" w:themeColor="accent1" w:themeShade="BF"/>
-          <w:spacing w:val="30"/>
-          <w:sz w:val="32"/>
-          <w:szCs w:val="32"/>
-        </w:rPr>
-        <w:t>-</w:t>
-      </w:r>
-      <w:r>
-        <w:rPr>
-          <w:rFonts w:cstheme="minorHAnsi"/>
-          <w:caps w:val="0"/>
-          <w:color w:val="2F5496" w:themeColor="accent1" w:themeShade="BF"/>
-          <w:spacing w:val="30"/>
-          <w:sz w:val="32"/>
-          <w:szCs w:val="32"/>
-        </w:rPr>
-        <w:t xml:space="preserve">Peer Reviewed Publications </w:t>
+        <w:t xml:space="preserve">Non-Peer Reviewed Publications </w:t>
       </w:r>
     </w:p>
     <w:p>
@@ -8308,7 +8272,7 @@
         </w:rPr>
         <w:t>. 5. </w:t>
       </w:r>
-      <w:hyperlink r:id="rId54" w:history="1">
+      <w:hyperlink r:id="rId56" w:history="1">
         <w:r>
           <w:rPr>
             <w:rStyle w:val="Hyperlink"/>
@@ -8659,10 +8623,9 @@
           <w:szCs w:val="22"/>
           <w:shd w:val="clear" w:color="auto" w:fill="FFFFFF"/>
         </w:rPr>
-        <w:t>Azpi</w:t>
-      </w:r>
-      <w:bookmarkStart w:id="2" w:name="_GoBack"/>
-      <w:bookmarkEnd w:id="2"/>
+        <w:t>Azpiazu</w:t>
+      </w:r>
+      <w:proofErr w:type="spellEnd"/>
       <w:r>
         <w:rPr>
           <w:rFonts w:cstheme="minorHAnsi"/>
@@ -8671,7 +8634,18 @@
           <w:szCs w:val="22"/>
           <w:shd w:val="clear" w:color="auto" w:fill="FFFFFF"/>
         </w:rPr>
-        <w:t>azu</w:t>
+        <w:t xml:space="preserve">, Jennifer </w:t>
+      </w:r>
+      <w:proofErr w:type="spellStart"/>
+      <w:r>
+        <w:rPr>
+          <w:rFonts w:cstheme="minorHAnsi"/>
+          <w:color w:val="000000"/>
+          <w:sz w:val="22"/>
+          <w:szCs w:val="22"/>
+          <w:shd w:val="clear" w:color="auto" w:fill="FFFFFF"/>
+        </w:rPr>
+        <w:t>Ekstrand</w:t>
       </w:r>
       <w:proofErr w:type="spellEnd"/>
       <w:r>
@@ -8682,20 +8656,19 @@
           <w:szCs w:val="22"/>
           <w:shd w:val="clear" w:color="auto" w:fill="FFFFFF"/>
         </w:rPr>
-        <w:t xml:space="preserve">, Jennifer </w:t>
-      </w:r>
-      <w:proofErr w:type="spellStart"/>
-      <w:r>
-        <w:rPr>
-          <w:rFonts w:cstheme="minorHAnsi"/>
+        <w:t xml:space="preserve">, Oghenemaro Anuyah, David McNeill, and </w:t>
+      </w:r>
+      <w:r>
+        <w:rPr>
+          <w:rFonts w:cstheme="minorHAnsi"/>
+          <w:b/>
           <w:color w:val="000000"/>
           <w:sz w:val="22"/>
           <w:szCs w:val="22"/>
           <w:shd w:val="clear" w:color="auto" w:fill="FFFFFF"/>
         </w:rPr>
-        <w:t>Ekstrand</w:t>
-      </w:r>
-      <w:proofErr w:type="spellEnd"/>
+        <w:t>Maria Soledad Pera</w:t>
+      </w:r>
       <w:r>
         <w:rPr>
           <w:rFonts w:cstheme="minorHAnsi"/>
@@ -8704,38 +8677,7 @@
           <w:szCs w:val="22"/>
           <w:shd w:val="clear" w:color="auto" w:fill="FFFFFF"/>
         </w:rPr>
-        <w:t xml:space="preserve">, Oghenemaro Anuyah, David McNeill, and </w:t>
-      </w:r>
-      <w:r>
-        <w:rPr>
-          <w:rFonts w:cstheme="minorHAnsi"/>
-          <w:b/>
-          <w:color w:val="000000"/>
-          <w:sz w:val="22"/>
-          <w:szCs w:val="22"/>
-          <w:shd w:val="clear" w:color="auto" w:fill="FFFFFF"/>
-        </w:rPr>
-        <w:t>Maria Soledad Pera</w:t>
-      </w:r>
-      <w:r>
-        <w:rPr>
-          <w:rFonts w:cstheme="minorHAnsi"/>
-          <w:color w:val="000000"/>
-          <w:sz w:val="22"/>
-          <w:szCs w:val="22"/>
-          <w:shd w:val="clear" w:color="auto" w:fill="FFFFFF"/>
-        </w:rPr>
-        <w:t>.</w:t>
-      </w:r>
-      <w:r>
-        <w:rPr>
-          <w:rFonts w:cstheme="minorHAnsi"/>
-          <w:color w:val="000000"/>
-          <w:sz w:val="22"/>
-          <w:szCs w:val="22"/>
-          <w:shd w:val="clear" w:color="auto" w:fill="FFFFFF"/>
-        </w:rPr>
-        <w:t xml:space="preserve"> </w:t>
+        <w:t xml:space="preserve">. </w:t>
       </w:r>
       <w:r>
         <w:rPr>
@@ -8793,7 +8735,7 @@
         </w:rPr>
         <w:t>. 4. </w:t>
       </w:r>
-      <w:hyperlink r:id="rId55" w:history="1">
+      <w:hyperlink r:id="rId57" w:history="1">
         <w:r>
           <w:rPr>
             <w:rStyle w:val="Hyperlink"/>
@@ -9100,338 +9042,6 @@
         <w:pStyle w:val="ListBullet"/>
         <w:numPr>
           <w:ilvl w:val="0"/>
-          <w:numId w:val="6"/>
-        </w:numPr>
-        <w:spacing w:line="276" w:lineRule="auto"/>
-        <w:ind w:right="1000"/>
-        <w:jc w:val="both"/>
-        <w:rPr>
-          <w:rFonts w:cstheme="minorHAnsi"/>
-          <w:sz w:val="22"/>
-          <w:szCs w:val="22"/>
-        </w:rPr>
-      </w:pPr>
-      <w:r>
-        <w:rPr>
-          <w:rFonts w:cstheme="minorHAnsi"/>
-          <w:color w:val="222222"/>
-          <w:sz w:val="22"/>
-          <w:szCs w:val="22"/>
-          <w:shd w:val="clear" w:color="auto" w:fill="FFFFFF"/>
-        </w:rPr>
-        <w:t xml:space="preserve">Oghenemaro Anuyah and </w:t>
-      </w:r>
-      <w:r>
-        <w:rPr>
-          <w:rFonts w:cstheme="minorHAnsi"/>
-          <w:b/>
-          <w:color w:val="222222"/>
-          <w:sz w:val="22"/>
-          <w:szCs w:val="22"/>
-          <w:shd w:val="clear" w:color="auto" w:fill="FFFFFF"/>
-        </w:rPr>
-        <w:t>Maria Soledad Pera</w:t>
-      </w:r>
-      <w:r>
-        <w:rPr>
-          <w:rFonts w:cstheme="minorHAnsi"/>
-          <w:i/>
-          <w:color w:val="222222"/>
-          <w:sz w:val="22"/>
-          <w:szCs w:val="22"/>
-          <w:shd w:val="clear" w:color="auto" w:fill="FFFFFF"/>
-        </w:rPr>
-        <w:t>. Considering Content and Suitability of Online Resources Retrieved in Response to Children’s Queries</w:t>
-      </w:r>
-      <w:r>
-        <w:rPr>
-          <w:rFonts w:cstheme="minorHAnsi"/>
-          <w:color w:val="222222"/>
-          <w:sz w:val="22"/>
-          <w:szCs w:val="22"/>
-          <w:shd w:val="clear" w:color="auto" w:fill="FFFFFF"/>
-        </w:rPr>
-        <w:t>. CRA-W Grad Cohort Workshop. Poster Presentation. 2017.</w:t>
-      </w:r>
-    </w:p>
-    <w:p>
-      <w:pPr>
-        <w:pStyle w:val="ListBullet"/>
-        <w:numPr>
-          <w:ilvl w:val="0"/>
-          <w:numId w:val="0"/>
-        </w:numPr>
-        <w:spacing w:line="276" w:lineRule="auto"/>
-        <w:ind w:left="720" w:right="1000"/>
-        <w:jc w:val="both"/>
-        <w:rPr>
-          <w:rFonts w:cstheme="minorHAnsi"/>
-          <w:sz w:val="22"/>
-          <w:szCs w:val="22"/>
-        </w:rPr>
-      </w:pPr>
-    </w:p>
-    <w:p>
-      <w:pPr>
-        <w:pStyle w:val="Section"/>
-        <w:spacing w:before="0" w:after="0" w:line="276" w:lineRule="auto"/>
-        <w:ind w:right="1000"/>
-        <w:jc w:val="both"/>
-        <w:rPr>
-          <w:rFonts w:cstheme="minorHAnsi"/>
-          <w:caps w:val="0"/>
-          <w:color w:val="2F5496" w:themeColor="accent1" w:themeShade="BF"/>
-          <w:spacing w:val="30"/>
-          <w:sz w:val="32"/>
-          <w:szCs w:val="32"/>
-        </w:rPr>
-      </w:pPr>
-      <w:r>
-        <w:rPr>
-          <w:rFonts w:cstheme="minorHAnsi"/>
-          <w:caps w:val="0"/>
-          <w:color w:val="2F5496" w:themeColor="accent1" w:themeShade="BF"/>
-          <w:spacing w:val="30"/>
-          <w:sz w:val="32"/>
-          <w:szCs w:val="32"/>
-        </w:rPr>
-        <w:lastRenderedPageBreak/>
-        <w:t>Currently Under Review</w:t>
-      </w:r>
-    </w:p>
-    <w:p>
-      <w:pPr>
-        <w:pStyle w:val="ListParagraph"/>
-        <w:widowControl/>
-        <w:numPr>
-          <w:ilvl w:val="0"/>
-          <w:numId w:val="7"/>
-        </w:numPr>
-        <w:spacing w:before="0" w:after="120" w:line="264" w:lineRule="auto"/>
-        <w:ind w:right="1000"/>
-        <w:contextualSpacing/>
-      </w:pPr>
-      <w:r>
-        <w:rPr>
-          <w:lang w:val="es-AR"/>
-        </w:rPr>
-        <w:t xml:space="preserve">Ion Madrazo Azpiazu and </w:t>
-      </w:r>
-      <w:proofErr w:type="spellStart"/>
-      <w:r>
-        <w:rPr>
-          <w:b/>
-          <w:lang w:val="es-AR"/>
-        </w:rPr>
-        <w:t>Maria</w:t>
-      </w:r>
-      <w:proofErr w:type="spellEnd"/>
-      <w:r>
-        <w:rPr>
-          <w:b/>
-          <w:lang w:val="es-AR"/>
-        </w:rPr>
-        <w:t xml:space="preserve"> Soledad Pera</w:t>
-      </w:r>
-      <w:r>
-        <w:rPr>
-          <w:lang w:val="es-AR"/>
-        </w:rPr>
-        <w:t xml:space="preserve">. </w:t>
-      </w:r>
-      <w:r>
-        <w:rPr>
-          <w:i/>
-        </w:rPr>
-        <w:t>Is Multilingual Readability Assessment Possible? An Analytical study of advantages and disadvantages over six different languages.</w:t>
-      </w:r>
-      <w:r>
-        <w:t xml:space="preserve"> Computational Linguistics. Submitted on </w:t>
-      </w:r>
-      <w:r>
-        <w:t>May</w:t>
-      </w:r>
-      <w:r>
-        <w:t xml:space="preserve"> 201</w:t>
-      </w:r>
-      <w:r>
-        <w:t>8</w:t>
-      </w:r>
-      <w:r>
-        <w:t>.</w:t>
-      </w:r>
-    </w:p>
-    <w:p>
-      <w:pPr>
-        <w:pStyle w:val="ListParagraph"/>
-        <w:widowControl/>
-        <w:numPr>
-          <w:ilvl w:val="0"/>
-          <w:numId w:val="7"/>
-        </w:numPr>
-        <w:spacing w:before="0" w:after="120" w:line="264" w:lineRule="auto"/>
-        <w:ind w:right="1000"/>
-        <w:contextualSpacing/>
-      </w:pPr>
-      <w:proofErr w:type="spellStart"/>
-      <w:r>
-        <w:t>Nevena</w:t>
-      </w:r>
-      <w:proofErr w:type="spellEnd"/>
-      <w:r>
-        <w:t xml:space="preserve"> </w:t>
-      </w:r>
-      <w:proofErr w:type="spellStart"/>
-      <w:r>
-        <w:t>Dragovic</w:t>
-      </w:r>
-      <w:proofErr w:type="spellEnd"/>
-      <w:r>
-        <w:t xml:space="preserve"> and </w:t>
-      </w:r>
-      <w:r>
-        <w:rPr>
-          <w:b/>
-        </w:rPr>
-        <w:t>Maria Soledad Pera</w:t>
-      </w:r>
-      <w:r>
-        <w:t xml:space="preserve">.  When the System Becomes Your Personal Docent: Curated Book Recommendations. Submitted to </w:t>
-      </w:r>
-      <w:r>
-        <w:rPr>
-          <w:rFonts w:cs="Arial"/>
-          <w:iCs/>
-          <w:color w:val="222222"/>
-          <w:shd w:val="clear" w:color="auto" w:fill="FFFFFF"/>
-        </w:rPr>
-        <w:t>ACM Conference on Recommender Systems</w:t>
-      </w:r>
-      <w:r>
-        <w:t xml:space="preserve">. Submitted on </w:t>
-      </w:r>
-      <w:r>
-        <w:t>May</w:t>
-      </w:r>
-      <w:r>
-        <w:t xml:space="preserve"> 201</w:t>
-      </w:r>
-      <w:r>
-        <w:t>8</w:t>
-      </w:r>
-      <w:r>
-        <w:t>.</w:t>
-      </w:r>
-      <w:r>
-        <w:t xml:space="preserve"> </w:t>
-      </w:r>
-    </w:p>
-    <w:p>
-      <w:pPr>
-        <w:pStyle w:val="ListParagraph"/>
-        <w:widowControl/>
-        <w:numPr>
-          <w:ilvl w:val="0"/>
-          <w:numId w:val="7"/>
-        </w:numPr>
-        <w:spacing w:before="0" w:after="120" w:line="264" w:lineRule="auto"/>
-        <w:ind w:right="1000"/>
-        <w:contextualSpacing/>
-      </w:pPr>
-      <w:proofErr w:type="spellStart"/>
-      <w:r>
-        <w:rPr>
-          <w:lang w:val="es-AR"/>
-        </w:rPr>
-        <w:t>Angel</w:t>
-      </w:r>
-      <w:proofErr w:type="spellEnd"/>
-      <w:r>
-        <w:rPr>
-          <w:lang w:val="es-AR"/>
-        </w:rPr>
-        <w:t xml:space="preserve"> Luis Garrido, </w:t>
-      </w:r>
-      <w:proofErr w:type="spellStart"/>
-      <w:r>
-        <w:rPr>
-          <w:b/>
-          <w:lang w:val="es-AR"/>
-        </w:rPr>
-        <w:t>Maria</w:t>
-      </w:r>
-      <w:proofErr w:type="spellEnd"/>
-      <w:r>
-        <w:rPr>
-          <w:b/>
-          <w:lang w:val="es-AR"/>
-        </w:rPr>
-        <w:t xml:space="preserve"> Soledad Pera</w:t>
-      </w:r>
-      <w:r>
-        <w:rPr>
-          <w:lang w:val="es-AR"/>
-        </w:rPr>
-        <w:t xml:space="preserve">, and Carlos </w:t>
-      </w:r>
-      <w:proofErr w:type="spellStart"/>
-      <w:r>
-        <w:rPr>
-          <w:lang w:val="es-AR"/>
-        </w:rPr>
-        <w:t>Bobed</w:t>
-      </w:r>
-      <w:proofErr w:type="spellEnd"/>
-      <w:r>
-        <w:rPr>
-          <w:lang w:val="es-AR"/>
-        </w:rPr>
-        <w:t xml:space="preserve">. </w:t>
-      </w:r>
-      <w:r>
-        <w:rPr>
-          <w:i/>
-          <w:lang w:val="es-AR"/>
-        </w:rPr>
-        <w:t xml:space="preserve"> </w:t>
-      </w:r>
-      <w:r>
-        <w:rPr>
-          <w:i/>
-        </w:rPr>
-        <w:t>Linked Data in a Hybrid Recommender System for Journalists.</w:t>
-      </w:r>
-      <w:r>
-        <w:t xml:space="preserve"> User Modeling and User-Adapted Interaction Journal (UMUI). Submitted December 201</w:t>
-      </w:r>
-      <w:r>
-        <w:t>7</w:t>
-      </w:r>
-      <w:r>
-        <w:t>.</w:t>
-      </w:r>
-    </w:p>
-    <w:p>
-      <w:pPr>
-        <w:pStyle w:val="Section"/>
-        <w:spacing w:before="0" w:after="0" w:line="276" w:lineRule="auto"/>
-        <w:ind w:right="1000"/>
-        <w:jc w:val="both"/>
-        <w:rPr>
-          <w:rFonts w:cstheme="minorHAnsi"/>
-          <w:caps w:val="0"/>
-          <w:color w:val="2F5496" w:themeColor="accent1" w:themeShade="BF"/>
-          <w:spacing w:val="30"/>
-          <w:sz w:val="32"/>
-          <w:szCs w:val="32"/>
-        </w:rPr>
-      </w:pPr>
-    </w:p>
-    <w:p>
-      <w:pPr>
-        <w:pStyle w:val="ListBullet"/>
-        <w:numPr>
-          <w:ilvl w:val="0"/>
           <w:numId w:val="0"/>
         </w:numPr>
         <w:spacing w:line="276" w:lineRule="auto"/>
@@ -9443,6 +9053,48 @@
           <w:szCs w:val="22"/>
         </w:rPr>
       </w:pPr>
+      <w:r>
+        <w:rPr>
+          <w:rFonts w:cstheme="minorHAnsi"/>
+          <w:color w:val="222222"/>
+          <w:sz w:val="22"/>
+          <w:szCs w:val="22"/>
+          <w:shd w:val="clear" w:color="auto" w:fill="FFFFFF"/>
+        </w:rPr>
+        <w:t xml:space="preserve">Oghenemaro Anuyah and </w:t>
+      </w:r>
+      <w:r>
+        <w:rPr>
+          <w:rFonts w:cstheme="minorHAnsi"/>
+          <w:b/>
+          <w:color w:val="222222"/>
+          <w:sz w:val="22"/>
+          <w:szCs w:val="22"/>
+          <w:shd w:val="clear" w:color="auto" w:fill="FFFFFF"/>
+        </w:rPr>
+        <w:t>Maria Soledad Pera</w:t>
+      </w:r>
+      <w:r>
+        <w:rPr>
+          <w:rFonts w:cstheme="minorHAnsi"/>
+          <w:i/>
+          <w:color w:val="222222"/>
+          <w:sz w:val="22"/>
+          <w:szCs w:val="22"/>
+          <w:shd w:val="clear" w:color="auto" w:fill="FFFFFF"/>
+        </w:rPr>
+        <w:t>. Considering Content and Suitability of Online Resources Retrieved in Response to Children’s Queries</w:t>
+      </w:r>
+      <w:r>
+        <w:rPr>
+          <w:rFonts w:cstheme="minorHAnsi"/>
+          <w:color w:val="222222"/>
+          <w:sz w:val="22"/>
+          <w:szCs w:val="22"/>
+          <w:shd w:val="clear" w:color="auto" w:fill="FFFFFF"/>
+        </w:rPr>
+        <w:t>. CRA-W Grad Cohort Workshop. Poster Presentation. 2017.</w:t>
+      </w:r>
     </w:p>
     <w:p>
       <w:pPr>
@@ -9463,8 +9115,8 @@
       </w:pPr>
     </w:p>
     <w:sectPr>
-      <w:headerReference w:type="default" r:id="rId56"/>
-      <w:footerReference w:type="default" r:id="rId57"/>
+      <w:headerReference w:type="default" r:id="rId58"/>
+      <w:footerReference w:type="default" r:id="rId59"/>
       <w:pgSz w:w="12240" w:h="15840"/>
       <w:pgMar w:top="840" w:right="580" w:bottom="2430" w:left="580" w:header="619" w:footer="432" w:gutter="0"/>
       <w:cols w:space="720"/>
@@ -9473,6 +9125,25 @@
     </w:sectPr>
   </w:body>
 </w:document>
+</file>
+
+<file path=word/endnotes.xml><?xml version="1.0" encoding="utf-8"?>
+<w:endnotes xmlns:wpc="http://schemas.microsoft.com/office/word/2010/wordprocessingCanvas" xmlns:cx="http://schemas.microsoft.com/office/drawing/2014/chartex" xmlns:cx1="http://schemas.microsoft.com/office/drawing/2015/9/8/chartex" xmlns:cx2="http://schemas.microsoft.com/office/drawing/2015/10/21/chartex" xmlns:cx3="http://schemas.microsoft.com/office/drawing/2016/5/9/chartex" xmlns:cx4="http://schemas.microsoft.com/office/drawing/2016/5/10/chartex" xmlns:cx5="http://schemas.microsoft.com/office/drawing/2016/5/11/chartex" xmlns:cx6="http://schemas.microsoft.com/office/drawing/2016/5/12/chartex" xmlns:cx7="http://schemas.microsoft.com/office/drawing/2016/5/13/chartex" xmlns:cx8="http://schemas.microsoft.com/office/drawing/2016/5/14/chartex" xmlns:mc="http://schemas.openxmlformats.org/markup-compatibility/2006" xmlns:aink="http://schemas.microsoft.com/office/drawing/2016/ink" xmlns:am3d="http://schemas.microsoft.com/office/drawing/2017/model3d" xmlns:o="urn:schemas-microsoft-com:office:office" xmlns:r="http://schemas.openxmlformats.org/officeDocument/2006/relationships" xmlns:m="http://schemas.openxmlformats.org/officeDocument/2006/math" xmlns:v="urn:schemas-microsoft-com:vml" xmlns:wp14="http://schemas.microsoft.com/office/word/2010/wordprocessingDrawing" xmlns:wp="http://schemas.openxmlformats.org/drawingml/2006/wordprocessingDrawing" xmlns:w10="urn:schemas-microsoft-com:office:word" xmlns:w="http://schemas.openxmlformats.org/wordprocessingml/2006/main" xmlns:w14="http://schemas.microsoft.com/office/word/2010/wordml" xmlns:w15="http://schemas.microsoft.com/office/word/2012/wordml" xmlns:w16cid="http://schemas.microsoft.com/office/word/2016/wordml/cid" xmlns:w16se="http://schemas.microsoft.com/office/word/2015/wordml/symex" xmlns:wpg="http://schemas.microsoft.com/office/word/2010/wordprocessingGroup" xmlns:wpi="http://schemas.microsoft.com/office/word/2010/wordprocessingInk" xmlns:wne="http://schemas.microsoft.com/office/word/2006/wordml" xmlns:wps="http://schemas.microsoft.com/office/word/2010/wordprocessingShape" mc:Ignorable="w14 w15 w16se w16cid wp14">
+  <w:endnote w:type="separator" w:id="-1">
+    <w:p>
+      <w:r>
+        <w:separator/>
+      </w:r>
+    </w:p>
+  </w:endnote>
+  <w:endnote w:type="continuationSeparator" w:id="0">
+    <w:p>
+      <w:r>
+        <w:continuationSeparator/>
+      </w:r>
+    </w:p>
+  </w:endnote>
+</w:endnotes>
 </file>
 
 <file path=word/footer1.xml><?xml version="1.0" encoding="utf-8"?>
@@ -9738,6 +9409,25 @@
     </w:r>
   </w:p>
 </w:ftr>
+</file>
+
+<file path=word/footnotes.xml><?xml version="1.0" encoding="utf-8"?>
+<w:footnotes xmlns:wpc="http://schemas.microsoft.com/office/word/2010/wordprocessingCanvas" xmlns:cx="http://schemas.microsoft.com/office/drawing/2014/chartex" xmlns:cx1="http://schemas.microsoft.com/office/drawing/2015/9/8/chartex" xmlns:cx2="http://schemas.microsoft.com/office/drawing/2015/10/21/chartex" xmlns:cx3="http://schemas.microsoft.com/office/drawing/2016/5/9/chartex" xmlns:cx4="http://schemas.microsoft.com/office/drawing/2016/5/10/chartex" xmlns:cx5="http://schemas.microsoft.com/office/drawing/2016/5/11/chartex" xmlns:cx6="http://schemas.microsoft.com/office/drawing/2016/5/12/chartex" xmlns:cx7="http://schemas.microsoft.com/office/drawing/2016/5/13/chartex" xmlns:cx8="http://schemas.microsoft.com/office/drawing/2016/5/14/chartex" xmlns:mc="http://schemas.openxmlformats.org/markup-compatibility/2006" xmlns:aink="http://schemas.microsoft.com/office/drawing/2016/ink" xmlns:am3d="http://schemas.microsoft.com/office/drawing/2017/model3d" xmlns:o="urn:schemas-microsoft-com:office:office" xmlns:r="http://schemas.openxmlformats.org/officeDocument/2006/relationships" xmlns:m="http://schemas.openxmlformats.org/officeDocument/2006/math" xmlns:v="urn:schemas-microsoft-com:vml" xmlns:wp14="http://schemas.microsoft.com/office/word/2010/wordprocessingDrawing" xmlns:wp="http://schemas.openxmlformats.org/drawingml/2006/wordprocessingDrawing" xmlns:w10="urn:schemas-microsoft-com:office:word" xmlns:w="http://schemas.openxmlformats.org/wordprocessingml/2006/main" xmlns:w14="http://schemas.microsoft.com/office/word/2010/wordml" xmlns:w15="http://schemas.microsoft.com/office/word/2012/wordml" xmlns:w16cid="http://schemas.microsoft.com/office/word/2016/wordml/cid" xmlns:w16se="http://schemas.microsoft.com/office/word/2015/wordml/symex" xmlns:wpg="http://schemas.microsoft.com/office/word/2010/wordprocessingGroup" xmlns:wpi="http://schemas.microsoft.com/office/word/2010/wordprocessingInk" xmlns:wne="http://schemas.microsoft.com/office/word/2006/wordml" xmlns:wps="http://schemas.microsoft.com/office/word/2010/wordprocessingShape" mc:Ignorable="w14 w15 w16se w16cid wp14">
+  <w:footnote w:type="separator" w:id="-1">
+    <w:p>
+      <w:r>
+        <w:separator/>
+      </w:r>
+    </w:p>
+  </w:footnote>
+  <w:footnote w:type="continuationSeparator" w:id="0">
+    <w:p>
+      <w:r>
+        <w:continuationSeparator/>
+      </w:r>
+    </w:p>
+  </w:footnote>
+</w:footnotes>
 </file>
 
 <file path=word/header1.xml><?xml version="1.0" encoding="utf-8"?>

</xml_diff>

<commit_message>
update research and class
</commit_message>
<xml_diff>
--- a/assets/CV-Publications_progress.docx
+++ b/assets/CV-Publications_progress.docx
@@ -5816,96 +5816,185 @@
       </w:pPr>
       <w:r>
         <w:rPr>
-          <w:rFonts w:cstheme="minorHAnsi"/>
-          <w:b/>
-          <w:sz w:val="22"/>
-          <w:szCs w:val="22"/>
-        </w:rPr>
-        <w:t>Maria Soledad Pera,</w:t>
-      </w:r>
-      <w:r>
-        <w:rPr>
-          <w:rFonts w:cstheme="minorHAnsi"/>
-          <w:sz w:val="22"/>
-          <w:szCs w:val="22"/>
-        </w:rPr>
-        <w:t xml:space="preserve"> Katherine Wright, and Michael </w:t>
+          <w:color w:val="0B5394"/>
+          <w:sz w:val="14"/>
+          <w:szCs w:val="14"/>
+          <w:shd w:val="clear" w:color="auto" w:fill="FFFFFF"/>
+        </w:rPr>
+        <w:t> </w:t>
+      </w:r>
+      <w:r>
+        <w:rPr>
+          <w:rFonts w:ascii="Calibri" w:hAnsi="Calibri" w:cs="Calibri"/>
+          <w:sz w:val="22"/>
+          <w:szCs w:val="22"/>
+          <w:shd w:val="clear" w:color="auto" w:fill="FFFFFF"/>
+          <w:lang w:val="es-AR"/>
+        </w:rPr>
+        <w:t>Ion Madrazo Azpiazu, Mich</w:t>
+      </w:r>
+      <w:r>
+        <w:rPr>
+          <w:rFonts w:ascii="Calibri" w:hAnsi="Calibri" w:cs="Calibri"/>
+          <w:sz w:val="22"/>
+          <w:szCs w:val="22"/>
+          <w:shd w:val="clear" w:color="auto" w:fill="FFFFFF"/>
+          <w:lang w:val="es-AR"/>
+        </w:rPr>
+        <w:t>a</w:t>
+      </w:r>
+      <w:r>
+        <w:rPr>
+          <w:rFonts w:ascii="Calibri" w:hAnsi="Calibri" w:cs="Calibri"/>
+          <w:sz w:val="22"/>
+          <w:szCs w:val="22"/>
+          <w:shd w:val="clear" w:color="auto" w:fill="FFFFFF"/>
+          <w:lang w:val="es-AR"/>
+        </w:rPr>
+        <w:t>el Green, Oghenemaro Anuyah, and </w:t>
       </w:r>
       <w:proofErr w:type="spellStart"/>
       <w:r>
         <w:rPr>
-          <w:rFonts w:cstheme="minorHAnsi"/>
-          <w:sz w:val="22"/>
-          <w:szCs w:val="22"/>
-        </w:rPr>
-        <w:t>Ekstrand</w:t>
+          <w:rFonts w:ascii="Calibri" w:hAnsi="Calibri" w:cs="Calibri"/>
+          <w:b/>
+          <w:bCs/>
+          <w:sz w:val="22"/>
+          <w:szCs w:val="22"/>
+          <w:shd w:val="clear" w:color="auto" w:fill="FFFFFF"/>
+          <w:lang w:val="es-AR"/>
+        </w:rPr>
+        <w:t>Maria</w:t>
       </w:r>
       <w:proofErr w:type="spellEnd"/>
       <w:r>
         <w:rPr>
-          <w:rFonts w:cstheme="minorHAnsi"/>
-          <w:sz w:val="22"/>
-          <w:szCs w:val="22"/>
-        </w:rPr>
-        <w:t xml:space="preserve">. </w:t>
-      </w:r>
-      <w:r>
-        <w:rPr>
-          <w:rFonts w:cstheme="minorHAnsi"/>
+          <w:rFonts w:ascii="Calibri" w:hAnsi="Calibri" w:cs="Calibri"/>
+          <w:b/>
+          <w:bCs/>
+          <w:sz w:val="22"/>
+          <w:szCs w:val="22"/>
+          <w:shd w:val="clear" w:color="auto" w:fill="FFFFFF"/>
+          <w:lang w:val="es-AR"/>
+        </w:rPr>
+        <w:t xml:space="preserve"> Soledad Pera</w:t>
+      </w:r>
+      <w:r>
+        <w:rPr>
+          <w:rFonts w:ascii="Calibri" w:hAnsi="Calibri" w:cs="Calibri"/>
           <w:i/>
-          <w:sz w:val="22"/>
-          <w:szCs w:val="22"/>
-        </w:rPr>
-        <w:t>Recommending Texts to Children with Expert in the Loop.</w:t>
-      </w:r>
-      <w:r>
-        <w:rPr>
-          <w:rFonts w:cstheme="minorHAnsi"/>
-          <w:sz w:val="22"/>
-          <w:szCs w:val="22"/>
-        </w:rPr>
-        <w:t xml:space="preserve"> In </w:t>
-      </w:r>
-      <w:r>
-        <w:rPr>
-          <w:rFonts w:cstheme="minorHAnsi"/>
-        </w:rPr>
-        <w:t>2</w:t>
-      </w:r>
-      <w:r>
-        <w:rPr>
-          <w:rFonts w:cstheme="minorHAnsi"/>
+          <w:iCs/>
+          <w:sz w:val="22"/>
+          <w:szCs w:val="22"/>
+          <w:shd w:val="clear" w:color="auto" w:fill="FFFFFF"/>
+          <w:lang w:val="es-AR"/>
+        </w:rPr>
+        <w:t>. </w:t>
+      </w:r>
+      <w:r>
+        <w:rPr>
+          <w:rFonts w:ascii="Calibri" w:hAnsi="Calibri" w:cs="Calibri"/>
+          <w:i/>
+          <w:iCs/>
+          <w:shd w:val="clear" w:color="auto" w:fill="FFFFFF"/>
+          <w:lang w:val="es-AR"/>
+        </w:rPr>
+        <w:t> </w:t>
+      </w:r>
+      <w:r>
+        <w:rPr>
+          <w:rFonts w:ascii="Calibri" w:hAnsi="Calibri" w:cs="Calibri"/>
+          <w:i/>
+          <w:iCs/>
+          <w:sz w:val="22"/>
+          <w:szCs w:val="22"/>
+          <w:shd w:val="clear" w:color="auto" w:fill="FFFFFF"/>
+        </w:rPr>
+        <w:t>Can we leverage rating patterns from traditional users to enhance recommendations for children?</w:t>
+      </w:r>
+      <w:r>
+        <w:rPr>
+          <w:rFonts w:ascii="Calibri" w:hAnsi="Calibri" w:cs="Calibri"/>
+          <w:sz w:val="22"/>
+          <w:szCs w:val="22"/>
+          <w:shd w:val="clear" w:color="auto" w:fill="FFFFFF"/>
+        </w:rPr>
+        <w:t> </w:t>
+      </w:r>
+      <w:r>
+        <w:rPr>
+          <w:rFonts w:cstheme="minorHAnsi"/>
+          <w:sz w:val="22"/>
+          <w:szCs w:val="22"/>
+        </w:rPr>
+        <w:t xml:space="preserve">In Proceedings of the </w:t>
+      </w:r>
+      <w:r>
+        <w:rPr>
+          <w:rFonts w:cstheme="minorHAnsi"/>
+          <w:sz w:val="22"/>
+          <w:szCs w:val="22"/>
+        </w:rPr>
+        <w:t>12</w:t>
+      </w:r>
+      <w:r>
+        <w:rPr>
+          <w:rFonts w:cstheme="minorHAnsi"/>
+          <w:sz w:val="22"/>
+          <w:szCs w:val="22"/>
           <w:vertAlign w:val="superscript"/>
         </w:rPr>
-        <w:t>nd</w:t>
-      </w:r>
-      <w:r>
-        <w:rPr>
-          <w:rFonts w:cstheme="minorHAnsi"/>
-        </w:rPr>
-        <w:t xml:space="preserve"> </w:t>
-      </w:r>
-      <w:r>
-        <w:rPr>
-          <w:rFonts w:cstheme="minorHAnsi"/>
-          <w:sz w:val="22"/>
-          <w:szCs w:val="22"/>
-        </w:rPr>
-        <w:t xml:space="preserve">International Workshop on Children &amp; Recommender Systems, co-located with </w:t>
-      </w:r>
-      <w:r>
-        <w:rPr>
-          <w:rFonts w:cstheme="minorHAnsi"/>
-        </w:rPr>
-        <w:t>ACM</w:t>
-      </w:r>
-      <w:r>
-        <w:rPr>
-          <w:rFonts w:cstheme="minorHAnsi"/>
-          <w:sz w:val="22"/>
-          <w:szCs w:val="22"/>
-        </w:rPr>
-        <w:t xml:space="preserve"> Interaction Design and Children (IDC) Conference. 2018.</w:t>
+        <w:t>th</w:t>
+      </w:r>
+      <w:r>
+        <w:rPr>
+          <w:rFonts w:cstheme="minorHAnsi"/>
+          <w:sz w:val="22"/>
+          <w:szCs w:val="22"/>
+        </w:rPr>
+        <w:t xml:space="preserve"> ACM Conference on Recommender Systems (</w:t>
+      </w:r>
+      <w:r>
+        <w:rPr>
+          <w:rFonts w:cstheme="minorHAnsi"/>
+          <w:sz w:val="22"/>
+          <w:szCs w:val="22"/>
+        </w:rPr>
+        <w:t xml:space="preserve">ACM </w:t>
+      </w:r>
+      <w:proofErr w:type="spellStart"/>
+      <w:r>
+        <w:rPr>
+          <w:rFonts w:cstheme="minorHAnsi"/>
+          <w:sz w:val="22"/>
+          <w:szCs w:val="22"/>
+        </w:rPr>
+        <w:t>RecSys</w:t>
+      </w:r>
+      <w:proofErr w:type="spellEnd"/>
+      <w:r>
+        <w:rPr>
+          <w:rFonts w:cstheme="minorHAnsi"/>
+          <w:sz w:val="22"/>
+          <w:szCs w:val="22"/>
+        </w:rPr>
+        <w:t>). 201</w:t>
+      </w:r>
+      <w:r>
+        <w:rPr>
+          <w:rFonts w:cstheme="minorHAnsi"/>
+          <w:sz w:val="22"/>
+          <w:szCs w:val="22"/>
+        </w:rPr>
+        <w:t>8</w:t>
+      </w:r>
+      <w:r>
+        <w:rPr>
+          <w:rFonts w:cstheme="minorHAnsi"/>
+          <w:sz w:val="22"/>
+          <w:szCs w:val="22"/>
+        </w:rPr>
+        <w:t>. Poster.</w:t>
       </w:r>
     </w:p>
     <w:p>
@@ -5924,74 +6013,181 @@
           <w:szCs w:val="22"/>
         </w:rPr>
       </w:pPr>
-      <w:r>
-        <w:rPr>
-          <w:rFonts w:cstheme="minorHAnsi"/>
-          <w:sz w:val="22"/>
-          <w:szCs w:val="22"/>
-          <w:lang w:val="es-AR"/>
-        </w:rPr>
-        <w:t xml:space="preserve">Ion Madrazo Azpiazu, Guadalupe Guereta, Santiago Diez, Martin </w:t>
-      </w:r>
       <w:proofErr w:type="spellStart"/>
       <w:r>
         <w:rPr>
-          <w:rFonts w:cstheme="minorHAnsi"/>
-          <w:sz w:val="22"/>
-          <w:szCs w:val="22"/>
-          <w:lang w:val="es-AR"/>
-        </w:rPr>
-        <w:t>Bianculli</w:t>
+          <w:rFonts w:ascii="Calibri" w:hAnsi="Calibri" w:cs="Calibri"/>
+          <w:sz w:val="22"/>
+          <w:szCs w:val="22"/>
+          <w:shd w:val="clear" w:color="auto" w:fill="FFFFFF"/>
+        </w:rPr>
+        <w:t>Anu</w:t>
       </w:r>
       <w:proofErr w:type="spellEnd"/>
       <w:r>
         <w:rPr>
-          <w:rFonts w:cstheme="minorHAnsi"/>
-          <w:sz w:val="22"/>
-          <w:szCs w:val="22"/>
-          <w:lang w:val="es-AR"/>
-        </w:rPr>
-        <w:t xml:space="preserve"> Martin, Alejandro </w:t>
+          <w:rFonts w:ascii="Calibri" w:hAnsi="Calibri" w:cs="Calibri"/>
+          <w:sz w:val="22"/>
+          <w:szCs w:val="22"/>
+          <w:shd w:val="clear" w:color="auto" w:fill="FFFFFF"/>
+        </w:rPr>
+        <w:t xml:space="preserve"> </w:t>
       </w:r>
       <w:proofErr w:type="spellStart"/>
       <w:r>
         <w:rPr>
-          <w:rFonts w:cstheme="minorHAnsi"/>
-          <w:sz w:val="22"/>
-          <w:szCs w:val="22"/>
-          <w:lang w:val="es-AR"/>
-        </w:rPr>
-        <w:t>Gonzalez</w:t>
+          <w:rFonts w:ascii="Calibri" w:hAnsi="Calibri" w:cs="Calibri"/>
+          <w:sz w:val="22"/>
+          <w:szCs w:val="22"/>
+          <w:shd w:val="clear" w:color="auto" w:fill="FFFFFF"/>
+        </w:rPr>
+        <w:t>Shresta</w:t>
       </w:r>
       <w:proofErr w:type="spellEnd"/>
       <w:r>
         <w:rPr>
-          <w:rFonts w:cstheme="minorHAnsi"/>
-          <w:sz w:val="22"/>
-          <w:szCs w:val="22"/>
-          <w:lang w:val="es-AR"/>
-        </w:rPr>
-        <w:t xml:space="preserve">, Carlos </w:t>
+          <w:rFonts w:ascii="Calibri" w:hAnsi="Calibri" w:cs="Calibri"/>
+          <w:sz w:val="22"/>
+          <w:szCs w:val="22"/>
+          <w:shd w:val="clear" w:color="auto" w:fill="FFFFFF"/>
+        </w:rPr>
+        <w:t xml:space="preserve">, Francesca </w:t>
       </w:r>
       <w:proofErr w:type="spellStart"/>
       <w:r>
         <w:rPr>
-          <w:rFonts w:cstheme="minorHAnsi"/>
-          <w:sz w:val="22"/>
-          <w:szCs w:val="22"/>
-          <w:lang w:val="es-AR"/>
-        </w:rPr>
-        <w:t>Flury</w:t>
+          <w:rFonts w:ascii="Calibri" w:hAnsi="Calibri" w:cs="Calibri"/>
+          <w:sz w:val="22"/>
+          <w:szCs w:val="22"/>
+          <w:shd w:val="clear" w:color="auto" w:fill="FFFFFF"/>
+        </w:rPr>
+        <w:t>Spezzano</w:t>
       </w:r>
       <w:proofErr w:type="spellEnd"/>
       <w:r>
         <w:rPr>
-          <w:rFonts w:cstheme="minorHAnsi"/>
-          <w:sz w:val="22"/>
-          <w:szCs w:val="22"/>
-          <w:lang w:val="es-AR"/>
-        </w:rPr>
-        <w:t xml:space="preserve">, Franco Ferrari, Mariano </w:t>
+          <w:rFonts w:ascii="Calibri" w:hAnsi="Calibri" w:cs="Calibri"/>
+          <w:sz w:val="22"/>
+          <w:szCs w:val="22"/>
+          <w:shd w:val="clear" w:color="auto" w:fill="FFFFFF"/>
+        </w:rPr>
+        <w:t>, and </w:t>
+      </w:r>
+      <w:r>
+        <w:rPr>
+          <w:rFonts w:ascii="Calibri" w:hAnsi="Calibri" w:cs="Calibri"/>
+          <w:b/>
+          <w:bCs/>
+          <w:sz w:val="22"/>
+          <w:szCs w:val="22"/>
+          <w:shd w:val="clear" w:color="auto" w:fill="FFFFFF"/>
+        </w:rPr>
+        <w:t>Maria Soledad Pera</w:t>
+      </w:r>
+      <w:r>
+        <w:rPr>
+          <w:rFonts w:ascii="Calibri" w:hAnsi="Calibri" w:cs="Calibri"/>
+          <w:sz w:val="22"/>
+          <w:szCs w:val="22"/>
+          <w:shd w:val="clear" w:color="auto" w:fill="FFFFFF"/>
+        </w:rPr>
+        <w:t>.</w:t>
+      </w:r>
+      <w:bookmarkStart w:id="2" w:name="_GoBack"/>
+      <w:bookmarkEnd w:id="2"/>
+      <w:r>
+        <w:rPr>
+          <w:rFonts w:ascii="Calibri" w:hAnsi="Calibri" w:cs="Calibri"/>
+          <w:sz w:val="22"/>
+          <w:szCs w:val="22"/>
+          <w:shd w:val="clear" w:color="auto" w:fill="FFFFFF"/>
+        </w:rPr>
+        <w:t> </w:t>
+      </w:r>
+      <w:r>
+        <w:rPr>
+          <w:rFonts w:ascii="Calibri" w:hAnsi="Calibri" w:cs="Calibri"/>
+          <w:i/>
+          <w:iCs/>
+          <w:sz w:val="22"/>
+          <w:szCs w:val="22"/>
+          <w:shd w:val="clear" w:color="auto" w:fill="FFFFFF"/>
+        </w:rPr>
+        <w:t xml:space="preserve">Who is Really Affected by Fraudulent </w:t>
+      </w:r>
+      <w:proofErr w:type="gramStart"/>
+      <w:r>
+        <w:rPr>
+          <w:rFonts w:ascii="Calibri" w:hAnsi="Calibri" w:cs="Calibri"/>
+          <w:i/>
+          <w:iCs/>
+          <w:sz w:val="22"/>
+          <w:szCs w:val="22"/>
+          <w:shd w:val="clear" w:color="auto" w:fill="FFFFFF"/>
+        </w:rPr>
+        <w:t>Reviews?:</w:t>
+      </w:r>
+      <w:proofErr w:type="gramEnd"/>
+      <w:r>
+        <w:rPr>
+          <w:rFonts w:ascii="Calibri" w:hAnsi="Calibri" w:cs="Calibri"/>
+          <w:i/>
+          <w:iCs/>
+          <w:sz w:val="22"/>
+          <w:szCs w:val="22"/>
+          <w:shd w:val="clear" w:color="auto" w:fill="FFFFFF"/>
+        </w:rPr>
+        <w:t xml:space="preserve"> An analysis of shilling attacks on recommender systems in real-world scenarios</w:t>
+      </w:r>
+      <w:r>
+        <w:rPr>
+          <w:rFonts w:ascii="Calibri" w:hAnsi="Calibri" w:cs="Calibri"/>
+          <w:sz w:val="22"/>
+          <w:szCs w:val="22"/>
+          <w:shd w:val="clear" w:color="auto" w:fill="FFFFFF"/>
+        </w:rPr>
+        <w:t>.  </w:t>
+      </w:r>
+      <w:r>
+        <w:rPr>
+          <w:rFonts w:cstheme="minorHAnsi"/>
+          <w:sz w:val="22"/>
+          <w:szCs w:val="22"/>
+        </w:rPr>
+        <w:t xml:space="preserve">In Proceedings of the </w:t>
+      </w:r>
+      <w:r>
+        <w:rPr>
+          <w:rFonts w:cstheme="minorHAnsi"/>
+          <w:sz w:val="22"/>
+          <w:szCs w:val="22"/>
+        </w:rPr>
+        <w:t>12</w:t>
+      </w:r>
+      <w:r>
+        <w:rPr>
+          <w:rFonts w:cstheme="minorHAnsi"/>
+          <w:sz w:val="22"/>
+          <w:szCs w:val="22"/>
+          <w:vertAlign w:val="superscript"/>
+        </w:rPr>
+        <w:t>th</w:t>
+      </w:r>
+      <w:r>
+        <w:rPr>
+          <w:rFonts w:cstheme="minorHAnsi"/>
+          <w:sz w:val="22"/>
+          <w:szCs w:val="22"/>
+        </w:rPr>
+        <w:t xml:space="preserve"> ACM Conference on Recommender Systems (</w:t>
+      </w:r>
+      <w:r>
+        <w:rPr>
+          <w:rFonts w:cstheme="minorHAnsi"/>
+          <w:sz w:val="22"/>
+          <w:szCs w:val="22"/>
+        </w:rPr>
+        <w:t xml:space="preserve">ACM </w:t>
       </w:r>
       <w:proofErr w:type="spellStart"/>
       <w:r>
@@ -5999,9 +6195,8 @@
           <w:rFonts w:cstheme="minorHAnsi"/>
           <w:sz w:val="22"/>
           <w:szCs w:val="22"/>
-          <w:lang w:val="es-AR"/>
-        </w:rPr>
-        <w:t>Baudena</w:t>
+        </w:rPr>
+        <w:t>RecSys</w:t>
       </w:r>
       <w:proofErr w:type="spellEnd"/>
       <w:r>
@@ -6009,104 +6204,24 @@
           <w:rFonts w:cstheme="minorHAnsi"/>
           <w:sz w:val="22"/>
           <w:szCs w:val="22"/>
-          <w:lang w:val="es-AR"/>
-        </w:rPr>
-        <w:t xml:space="preserve">, Guillermo </w:t>
-      </w:r>
-      <w:proofErr w:type="spellStart"/>
-      <w:r>
-        <w:rPr>
-          <w:rFonts w:cstheme="minorHAnsi"/>
-          <w:sz w:val="22"/>
-          <w:szCs w:val="22"/>
-          <w:lang w:val="es-AR"/>
-        </w:rPr>
-        <w:t>Leale</w:t>
-      </w:r>
-      <w:proofErr w:type="spellEnd"/>
-      <w:r>
-        <w:rPr>
-          <w:rFonts w:cstheme="minorHAnsi"/>
-          <w:sz w:val="22"/>
-          <w:szCs w:val="22"/>
-          <w:lang w:val="es-AR"/>
-        </w:rPr>
-        <w:t xml:space="preserve">, and </w:t>
-      </w:r>
-      <w:proofErr w:type="spellStart"/>
-      <w:r>
-        <w:rPr>
-          <w:rFonts w:cstheme="minorHAnsi"/>
-          <w:b/>
-          <w:sz w:val="22"/>
-          <w:szCs w:val="22"/>
-          <w:lang w:val="es-AR"/>
-        </w:rPr>
-        <w:t>Maria</w:t>
-      </w:r>
-      <w:proofErr w:type="spellEnd"/>
-      <w:r>
-        <w:rPr>
-          <w:rFonts w:cstheme="minorHAnsi"/>
-          <w:b/>
-          <w:sz w:val="22"/>
-          <w:szCs w:val="22"/>
-          <w:lang w:val="es-AR"/>
-        </w:rPr>
-        <w:t xml:space="preserve"> Soledad Pera. </w:t>
-      </w:r>
-      <w:r>
-        <w:rPr>
-          <w:rFonts w:cstheme="minorHAnsi"/>
-          <w:i/>
-          <w:sz w:val="22"/>
-          <w:szCs w:val="22"/>
-        </w:rPr>
-        <w:t>Comparative analysis on text distance measures applied to Community Question Answering data</w:t>
-      </w:r>
-      <w:r>
-        <w:rPr>
-          <w:rFonts w:cstheme="minorHAnsi"/>
-          <w:sz w:val="22"/>
-          <w:szCs w:val="22"/>
-        </w:rPr>
-        <w:t xml:space="preserve">. </w:t>
-      </w:r>
-      <w:proofErr w:type="spellStart"/>
-      <w:r>
-        <w:rPr>
-          <w:rFonts w:cstheme="minorHAnsi"/>
-          <w:sz w:val="22"/>
-          <w:szCs w:val="22"/>
-        </w:rPr>
-        <w:t>Congreso</w:t>
-      </w:r>
-      <w:proofErr w:type="spellEnd"/>
-      <w:r>
-        <w:rPr>
-          <w:rFonts w:cstheme="minorHAnsi"/>
-          <w:sz w:val="22"/>
-          <w:szCs w:val="22"/>
-        </w:rPr>
-        <w:t xml:space="preserve"> Nacional de </w:t>
-      </w:r>
-      <w:proofErr w:type="spellStart"/>
-      <w:r>
-        <w:rPr>
-          <w:rFonts w:cstheme="minorHAnsi"/>
-          <w:sz w:val="22"/>
-          <w:szCs w:val="22"/>
-        </w:rPr>
-        <w:t>Ingenieria</w:t>
-      </w:r>
-      <w:proofErr w:type="spellEnd"/>
-      <w:r>
-        <w:rPr>
-          <w:rFonts w:cstheme="minorHAnsi"/>
-          <w:sz w:val="22"/>
-          <w:szCs w:val="22"/>
-        </w:rPr>
-        <w:t xml:space="preserve"> Informatica (CONAIISI). 2017.</w:t>
+        </w:rPr>
+        <w:t>). 201</w:t>
+      </w:r>
+      <w:r>
+        <w:rPr>
+          <w:rFonts w:cstheme="minorHAnsi"/>
+          <w:sz w:val="22"/>
+          <w:szCs w:val="22"/>
+        </w:rPr>
+        <w:t>8</w:t>
+      </w:r>
+      <w:r>
+        <w:rPr>
+          <w:rFonts w:cstheme="minorHAnsi"/>
+          <w:sz w:val="22"/>
+          <w:szCs w:val="22"/>
+        </w:rPr>
+        <w:t>. Poster.</w:t>
       </w:r>
     </w:p>
     <w:p>
@@ -6128,10 +6243,19 @@
       <w:r>
         <w:rPr>
           <w:rFonts w:cstheme="minorHAnsi"/>
-          <w:sz w:val="22"/>
-          <w:szCs w:val="22"/>
-        </w:rPr>
-        <w:t xml:space="preserve">Michael </w:t>
+          <w:b/>
+          <w:sz w:val="22"/>
+          <w:szCs w:val="22"/>
+        </w:rPr>
+        <w:t>Maria Soledad Pera,</w:t>
+      </w:r>
+      <w:r>
+        <w:rPr>
+          <w:rFonts w:cstheme="minorHAnsi"/>
+          <w:sz w:val="22"/>
+          <w:szCs w:val="22"/>
+        </w:rPr>
+        <w:t xml:space="preserve"> Katherine Wright, and Michael </w:t>
       </w:r>
       <w:proofErr w:type="spellStart"/>
       <w:r>
@@ -6149,23 +6273,6 @@
           <w:sz w:val="22"/>
           <w:szCs w:val="22"/>
         </w:rPr>
-        <w:t xml:space="preserve"> and </w:t>
-      </w:r>
-      <w:r>
-        <w:rPr>
-          <w:rFonts w:cstheme="minorHAnsi"/>
-          <w:b/>
-          <w:sz w:val="22"/>
-          <w:szCs w:val="22"/>
-        </w:rPr>
-        <w:t>Maria Soledad Pera</w:t>
-      </w:r>
-      <w:r>
-        <w:rPr>
-          <w:rFonts w:cstheme="minorHAnsi"/>
-          <w:sz w:val="22"/>
-          <w:szCs w:val="22"/>
-        </w:rPr>
         <w:t xml:space="preserve">. </w:t>
       </w:r>
       <w:r>
@@ -6175,41 +6282,56 @@
           <w:sz w:val="22"/>
           <w:szCs w:val="22"/>
         </w:rPr>
-        <w:t>The Demographics of Cool: Popularity and Recommender Performance for Different Groups of Users.</w:t>
-      </w:r>
-      <w:r>
-        <w:rPr>
-          <w:rFonts w:cstheme="minorHAnsi"/>
-          <w:sz w:val="22"/>
-          <w:szCs w:val="22"/>
-        </w:rPr>
-        <w:t xml:space="preserve"> In Proceedings of the Eleventh ACM Conference on Recommender Systems (</w:t>
-      </w:r>
-      <w:r>
-        <w:rPr>
-          <w:rFonts w:cstheme="minorHAnsi"/>
-          <w:sz w:val="22"/>
-          <w:szCs w:val="22"/>
-        </w:rPr>
-        <w:t xml:space="preserve">ACM </w:t>
-      </w:r>
-      <w:proofErr w:type="spellStart"/>
-      <w:r>
-        <w:rPr>
-          <w:rFonts w:cstheme="minorHAnsi"/>
-          <w:sz w:val="22"/>
-          <w:szCs w:val="22"/>
-        </w:rPr>
-        <w:t>RecSys</w:t>
-      </w:r>
-      <w:proofErr w:type="spellEnd"/>
-      <w:r>
-        <w:rPr>
-          <w:rFonts w:cstheme="minorHAnsi"/>
-          <w:sz w:val="22"/>
-          <w:szCs w:val="22"/>
-        </w:rPr>
-        <w:t>). 2017. Poster.</w:t>
+        <w:t>Recommending Texts to Children with Expert in the Loop.</w:t>
+      </w:r>
+      <w:r>
+        <w:rPr>
+          <w:rFonts w:cstheme="minorHAnsi"/>
+          <w:sz w:val="22"/>
+          <w:szCs w:val="22"/>
+        </w:rPr>
+        <w:t xml:space="preserve"> In </w:t>
+      </w:r>
+      <w:r>
+        <w:rPr>
+          <w:rFonts w:cstheme="minorHAnsi"/>
+        </w:rPr>
+        <w:t>2</w:t>
+      </w:r>
+      <w:r>
+        <w:rPr>
+          <w:rFonts w:cstheme="minorHAnsi"/>
+          <w:vertAlign w:val="superscript"/>
+        </w:rPr>
+        <w:t>nd</w:t>
+      </w:r>
+      <w:r>
+        <w:rPr>
+          <w:rFonts w:cstheme="minorHAnsi"/>
+        </w:rPr>
+        <w:t xml:space="preserve"> </w:t>
+      </w:r>
+      <w:r>
+        <w:rPr>
+          <w:rFonts w:cstheme="minorHAnsi"/>
+          <w:sz w:val="22"/>
+          <w:szCs w:val="22"/>
+        </w:rPr>
+        <w:t xml:space="preserve">International Workshop on Children &amp; Recommender Systems, co-located with </w:t>
+      </w:r>
+      <w:r>
+        <w:rPr>
+          <w:rFonts w:cstheme="minorHAnsi"/>
+        </w:rPr>
+        <w:t>ACM</w:t>
+      </w:r>
+      <w:r>
+        <w:rPr>
+          <w:rFonts w:cstheme="minorHAnsi"/>
+          <w:sz w:val="22"/>
+          <w:szCs w:val="22"/>
+        </w:rPr>
+        <w:t xml:space="preserve"> Interaction Design and Children (IDC) Conference. 2018.</w:t>
       </w:r>
     </w:p>
     <w:p>
@@ -6235,7 +6357,7 @@
           <w:szCs w:val="22"/>
           <w:lang w:val="es-AR"/>
         </w:rPr>
-        <w:t xml:space="preserve">Oghenemaro Anuyah, Ion Madrazo Azpiazu, David </w:t>
+        <w:t xml:space="preserve">Ion Madrazo Azpiazu, Guadalupe Guereta, Santiago Diez, Martin </w:t>
       </w:r>
       <w:proofErr w:type="spellStart"/>
       <w:r>
@@ -6245,7 +6367,7 @@
           <w:szCs w:val="22"/>
           <w:lang w:val="es-AR"/>
         </w:rPr>
-        <w:t>McNeill</w:t>
+        <w:t>Bianculli</w:t>
       </w:r>
       <w:proofErr w:type="spellEnd"/>
       <w:r>
@@ -6255,6 +6377,86 @@
           <w:szCs w:val="22"/>
           <w:lang w:val="es-AR"/>
         </w:rPr>
+        <w:t xml:space="preserve"> Martin, Alejandro </w:t>
+      </w:r>
+      <w:proofErr w:type="spellStart"/>
+      <w:r>
+        <w:rPr>
+          <w:rFonts w:cstheme="minorHAnsi"/>
+          <w:sz w:val="22"/>
+          <w:szCs w:val="22"/>
+          <w:lang w:val="es-AR"/>
+        </w:rPr>
+        <w:t>Gonzalez</w:t>
+      </w:r>
+      <w:proofErr w:type="spellEnd"/>
+      <w:r>
+        <w:rPr>
+          <w:rFonts w:cstheme="minorHAnsi"/>
+          <w:sz w:val="22"/>
+          <w:szCs w:val="22"/>
+          <w:lang w:val="es-AR"/>
+        </w:rPr>
+        <w:t xml:space="preserve">, Carlos </w:t>
+      </w:r>
+      <w:proofErr w:type="spellStart"/>
+      <w:r>
+        <w:rPr>
+          <w:rFonts w:cstheme="minorHAnsi"/>
+          <w:sz w:val="22"/>
+          <w:szCs w:val="22"/>
+          <w:lang w:val="es-AR"/>
+        </w:rPr>
+        <w:t>Flury</w:t>
+      </w:r>
+      <w:proofErr w:type="spellEnd"/>
+      <w:r>
+        <w:rPr>
+          <w:rFonts w:cstheme="minorHAnsi"/>
+          <w:sz w:val="22"/>
+          <w:szCs w:val="22"/>
+          <w:lang w:val="es-AR"/>
+        </w:rPr>
+        <w:t xml:space="preserve">, Franco Ferrari, Mariano </w:t>
+      </w:r>
+      <w:proofErr w:type="spellStart"/>
+      <w:r>
+        <w:rPr>
+          <w:rFonts w:cstheme="minorHAnsi"/>
+          <w:sz w:val="22"/>
+          <w:szCs w:val="22"/>
+          <w:lang w:val="es-AR"/>
+        </w:rPr>
+        <w:t>Baudena</w:t>
+      </w:r>
+      <w:proofErr w:type="spellEnd"/>
+      <w:r>
+        <w:rPr>
+          <w:rFonts w:cstheme="minorHAnsi"/>
+          <w:sz w:val="22"/>
+          <w:szCs w:val="22"/>
+          <w:lang w:val="es-AR"/>
+        </w:rPr>
+        <w:t xml:space="preserve">, Guillermo </w:t>
+      </w:r>
+      <w:proofErr w:type="spellStart"/>
+      <w:r>
+        <w:rPr>
+          <w:rFonts w:cstheme="minorHAnsi"/>
+          <w:sz w:val="22"/>
+          <w:szCs w:val="22"/>
+          <w:lang w:val="es-AR"/>
+        </w:rPr>
+        <w:t>Leale</w:t>
+      </w:r>
+      <w:proofErr w:type="spellEnd"/>
+      <w:r>
+        <w:rPr>
+          <w:rFonts w:cstheme="minorHAnsi"/>
+          <w:sz w:val="22"/>
+          <w:szCs w:val="22"/>
+          <w:lang w:val="es-AR"/>
+        </w:rPr>
         <w:t xml:space="preserve">, and </w:t>
       </w:r>
       <w:proofErr w:type="spellStart"/>
@@ -6277,62 +6479,25 @@
           <w:szCs w:val="22"/>
           <w:lang w:val="es-AR"/>
         </w:rPr>
-        <w:t xml:space="preserve"> Soledad Pera</w:t>
-      </w:r>
-      <w:r>
-        <w:rPr>
-          <w:rFonts w:cstheme="minorHAnsi"/>
-          <w:sz w:val="22"/>
-          <w:szCs w:val="22"/>
-          <w:lang w:val="es-AR"/>
+        <w:t xml:space="preserve"> Soledad Pera. </w:t>
+      </w:r>
+      <w:r>
+        <w:rPr>
+          <w:rFonts w:cstheme="minorHAnsi"/>
+          <w:i/>
+          <w:sz w:val="22"/>
+          <w:szCs w:val="22"/>
+        </w:rPr>
+        <w:t>Comparative analysis on text distance measures applied to Community Question Answering data</w:t>
+      </w:r>
+      <w:r>
+        <w:rPr>
+          <w:rFonts w:cstheme="minorHAnsi"/>
+          <w:sz w:val="22"/>
+          <w:szCs w:val="22"/>
         </w:rPr>
         <w:t xml:space="preserve">. </w:t>
       </w:r>
-      <w:r>
-        <w:rPr>
-          <w:rFonts w:cstheme="minorHAnsi"/>
-          <w:i/>
-          <w:sz w:val="22"/>
-          <w:szCs w:val="22"/>
-        </w:rPr>
-        <w:t xml:space="preserve">Can Readability Enhance Recommendations on Community Question Answering </w:t>
-      </w:r>
-      <w:proofErr w:type="gramStart"/>
-      <w:r>
-        <w:rPr>
-          <w:rFonts w:cstheme="minorHAnsi"/>
-          <w:i/>
-          <w:sz w:val="22"/>
-          <w:szCs w:val="22"/>
-        </w:rPr>
-        <w:t>Sites?.</w:t>
-      </w:r>
-      <w:proofErr w:type="gramEnd"/>
-      <w:r>
-        <w:rPr>
-          <w:rFonts w:cstheme="minorHAnsi"/>
-          <w:i/>
-          <w:sz w:val="22"/>
-          <w:szCs w:val="22"/>
-        </w:rPr>
-        <w:t xml:space="preserve"> </w:t>
-      </w:r>
-      <w:r>
-        <w:rPr>
-          <w:rFonts w:cstheme="minorHAnsi"/>
-          <w:sz w:val="22"/>
-          <w:szCs w:val="22"/>
-        </w:rPr>
-        <w:t>In Proceedings of the Eleventh ACM Conference on Recommender Systems (</w:t>
-      </w:r>
-      <w:r>
-        <w:rPr>
-          <w:rFonts w:cstheme="minorHAnsi"/>
-          <w:sz w:val="22"/>
-          <w:szCs w:val="22"/>
-        </w:rPr>
-        <w:t xml:space="preserve">ACM </w:t>
-      </w:r>
       <w:proofErr w:type="spellStart"/>
       <w:r>
         <w:rPr>
@@ -6340,7 +6505,7 @@
           <w:sz w:val="22"/>
           <w:szCs w:val="22"/>
         </w:rPr>
-        <w:t>RecSys</w:t>
+        <w:t>Congreso</w:t>
       </w:r>
       <w:proofErr w:type="spellEnd"/>
       <w:r>
@@ -6349,7 +6514,25 @@
           <w:sz w:val="22"/>
           <w:szCs w:val="22"/>
         </w:rPr>
-        <w:t>). 2017. Poster.</w:t>
+        <w:t xml:space="preserve"> Nacional de </w:t>
+      </w:r>
+      <w:proofErr w:type="spellStart"/>
+      <w:r>
+        <w:rPr>
+          <w:rFonts w:cstheme="minorHAnsi"/>
+          <w:sz w:val="22"/>
+          <w:szCs w:val="22"/>
+        </w:rPr>
+        <w:t>Ingenieria</w:t>
+      </w:r>
+      <w:proofErr w:type="spellEnd"/>
+      <w:r>
+        <w:rPr>
+          <w:rFonts w:cstheme="minorHAnsi"/>
+          <w:sz w:val="22"/>
+          <w:szCs w:val="22"/>
+        </w:rPr>
+        <w:t xml:space="preserve"> Informatica (CONAIISI). 2017.</w:t>
       </w:r>
     </w:p>
     <w:p>
@@ -6373,38 +6556,41 @@
           <w:rFonts w:cstheme="minorHAnsi"/>
           <w:sz w:val="22"/>
           <w:szCs w:val="22"/>
-          <w:lang w:val="es-AR"/>
-        </w:rPr>
-        <w:t xml:space="preserve">Ion Madrazo Azpiazu, and </w:t>
+        </w:rPr>
+        <w:t xml:space="preserve">Michael </w:t>
       </w:r>
       <w:proofErr w:type="spellStart"/>
       <w:r>
         <w:rPr>
           <w:rFonts w:cstheme="minorHAnsi"/>
-          <w:b/>
-          <w:sz w:val="22"/>
-          <w:szCs w:val="22"/>
-          <w:lang w:val="es-AR"/>
-        </w:rPr>
-        <w:t>Maria</w:t>
+          <w:sz w:val="22"/>
+          <w:szCs w:val="22"/>
+        </w:rPr>
+        <w:t>Ekstrand</w:t>
       </w:r>
       <w:proofErr w:type="spellEnd"/>
       <w:r>
         <w:rPr>
           <w:rFonts w:cstheme="minorHAnsi"/>
-          <w:b/>
-          <w:sz w:val="22"/>
-          <w:szCs w:val="22"/>
-          <w:lang w:val="es-AR"/>
-        </w:rPr>
-        <w:t xml:space="preserve"> Soledad Pera</w:t>
-      </w:r>
-      <w:r>
-        <w:rPr>
-          <w:rFonts w:cstheme="minorHAnsi"/>
-          <w:sz w:val="22"/>
-          <w:szCs w:val="22"/>
-          <w:lang w:val="es-AR"/>
+          <w:sz w:val="22"/>
+          <w:szCs w:val="22"/>
+        </w:rPr>
+        <w:t xml:space="preserve"> and </w:t>
+      </w:r>
+      <w:r>
+        <w:rPr>
+          <w:rFonts w:cstheme="minorHAnsi"/>
+          <w:b/>
+          <w:sz w:val="22"/>
+          <w:szCs w:val="22"/>
+        </w:rPr>
+        <w:t>Maria Soledad Pera</w:t>
+      </w:r>
+      <w:r>
+        <w:rPr>
+          <w:rFonts w:cstheme="minorHAnsi"/>
+          <w:sz w:val="22"/>
+          <w:szCs w:val="22"/>
         </w:rPr>
         <w:t xml:space="preserve">. </w:t>
       </w:r>
@@ -6415,26 +6601,15 @@
           <w:sz w:val="22"/>
           <w:szCs w:val="22"/>
         </w:rPr>
-        <w:t xml:space="preserve">Is Readability a Valuable Signal for Hashtag </w:t>
-      </w:r>
-      <w:proofErr w:type="gramStart"/>
-      <w:r>
-        <w:rPr>
-          <w:rFonts w:cstheme="minorHAnsi"/>
-          <w:i/>
-          <w:sz w:val="22"/>
-          <w:szCs w:val="22"/>
-        </w:rPr>
-        <w:t>Recommendations?.</w:t>
-      </w:r>
-      <w:proofErr w:type="gramEnd"/>
-      <w:r>
-        <w:rPr>
-          <w:rFonts w:cstheme="minorHAnsi"/>
-          <w:sz w:val="22"/>
-          <w:szCs w:val="22"/>
-        </w:rPr>
-        <w:t xml:space="preserve"> In Proceedings of the Tenth ACM Conference on Recommender Systems (</w:t>
+        <w:t>The Demographics of Cool: Popularity and Recommender Performance for Different Groups of Users.</w:t>
+      </w:r>
+      <w:r>
+        <w:rPr>
+          <w:rFonts w:cstheme="minorHAnsi"/>
+          <w:sz w:val="22"/>
+          <w:szCs w:val="22"/>
+        </w:rPr>
+        <w:t xml:space="preserve"> In Proceedings of the Eleventh ACM Conference on Recommender Systems (</w:t>
       </w:r>
       <w:r>
         <w:rPr>
@@ -6460,7 +6635,7 @@
           <w:sz w:val="22"/>
           <w:szCs w:val="22"/>
         </w:rPr>
-        <w:t>). 2016. Poster.</w:t>
+        <w:t>). 2017. Poster.</w:t>
       </w:r>
     </w:p>
     <w:p>
@@ -6479,14 +6654,24 @@
           <w:szCs w:val="22"/>
         </w:rPr>
       </w:pPr>
+      <w:r>
+        <w:rPr>
+          <w:rFonts w:cstheme="minorHAnsi"/>
+          <w:sz w:val="22"/>
+          <w:szCs w:val="22"/>
+          <w:lang w:val="es-AR"/>
+        </w:rPr>
+        <w:t xml:space="preserve">Oghenemaro Anuyah, Ion Madrazo Azpiazu, David </w:t>
+      </w:r>
       <w:proofErr w:type="spellStart"/>
       <w:r>
         <w:rPr>
           <w:rFonts w:cstheme="minorHAnsi"/>
           <w:sz w:val="22"/>
           <w:szCs w:val="22"/>
-        </w:rPr>
-        <w:t>Nevena</w:t>
+          <w:lang w:val="es-AR"/>
+        </w:rPr>
+        <w:t>McNeill</w:t>
       </w:r>
       <w:proofErr w:type="spellEnd"/>
       <w:r>
@@ -6494,41 +6679,38 @@
           <w:rFonts w:cstheme="minorHAnsi"/>
           <w:sz w:val="22"/>
           <w:szCs w:val="22"/>
-        </w:rPr>
-        <w:t xml:space="preserve"> </w:t>
+          <w:lang w:val="es-AR"/>
+        </w:rPr>
+        <w:t xml:space="preserve">, and </w:t>
       </w:r>
       <w:proofErr w:type="spellStart"/>
       <w:r>
         <w:rPr>
           <w:rFonts w:cstheme="minorHAnsi"/>
-          <w:sz w:val="22"/>
-          <w:szCs w:val="22"/>
-        </w:rPr>
-        <w:t>Dragovic</w:t>
+          <w:b/>
+          <w:sz w:val="22"/>
+          <w:szCs w:val="22"/>
+          <w:lang w:val="es-AR"/>
+        </w:rPr>
+        <w:t>Maria</w:t>
       </w:r>
       <w:proofErr w:type="spellEnd"/>
       <w:r>
         <w:rPr>
           <w:rFonts w:cstheme="minorHAnsi"/>
-          <w:sz w:val="22"/>
-          <w:szCs w:val="22"/>
-        </w:rPr>
-        <w:t xml:space="preserve">, and </w:t>
-      </w:r>
-      <w:r>
-        <w:rPr>
-          <w:rFonts w:cstheme="minorHAnsi"/>
-          <w:b/>
-          <w:sz w:val="22"/>
-          <w:szCs w:val="22"/>
-        </w:rPr>
-        <w:t>Maria Soledad Pera</w:t>
-      </w:r>
-      <w:r>
-        <w:rPr>
-          <w:rFonts w:cstheme="minorHAnsi"/>
-          <w:sz w:val="22"/>
-          <w:szCs w:val="22"/>
+          <w:b/>
+          <w:sz w:val="22"/>
+          <w:szCs w:val="22"/>
+          <w:lang w:val="es-AR"/>
+        </w:rPr>
+        <w:t xml:space="preserve"> Soledad Pera</w:t>
+      </w:r>
+      <w:r>
+        <w:rPr>
+          <w:rFonts w:cstheme="minorHAnsi"/>
+          <w:sz w:val="22"/>
+          <w:szCs w:val="22"/>
+          <w:lang w:val="es-AR"/>
         </w:rPr>
         <w:t xml:space="preserve">. </w:t>
       </w:r>
@@ -6539,15 +6721,35 @@
           <w:sz w:val="22"/>
           <w:szCs w:val="22"/>
         </w:rPr>
-        <w:t>Genre Prediction to Inform the Recommendation Process.</w:t>
-      </w:r>
-      <w:r>
-        <w:rPr>
-          <w:rFonts w:cstheme="minorHAnsi"/>
-          <w:sz w:val="22"/>
-          <w:szCs w:val="22"/>
-        </w:rPr>
-        <w:t xml:space="preserve"> In Proceedings of the Tenth ACM Conference on Recommender Systems (</w:t>
+        <w:t xml:space="preserve">Can Readability Enhance Recommendations on Community Question Answering </w:t>
+      </w:r>
+      <w:proofErr w:type="gramStart"/>
+      <w:r>
+        <w:rPr>
+          <w:rFonts w:cstheme="minorHAnsi"/>
+          <w:i/>
+          <w:sz w:val="22"/>
+          <w:szCs w:val="22"/>
+        </w:rPr>
+        <w:t>Sites?.</w:t>
+      </w:r>
+      <w:proofErr w:type="gramEnd"/>
+      <w:r>
+        <w:rPr>
+          <w:rFonts w:cstheme="minorHAnsi"/>
+          <w:i/>
+          <w:sz w:val="22"/>
+          <w:szCs w:val="22"/>
+        </w:rPr>
+        <w:t xml:space="preserve"> </w:t>
+      </w:r>
+      <w:r>
+        <w:rPr>
+          <w:rFonts w:cstheme="minorHAnsi"/>
+          <w:sz w:val="22"/>
+          <w:szCs w:val="22"/>
+        </w:rPr>
+        <w:t>In Proceedings of the Eleventh ACM Conference on Recommender Systems (</w:t>
       </w:r>
       <w:r>
         <w:rPr>
@@ -6573,23 +6775,7 @@
           <w:sz w:val="22"/>
           <w:szCs w:val="22"/>
         </w:rPr>
-        <w:t>)</w:t>
-      </w:r>
-      <w:r>
-        <w:rPr>
-          <w:rFonts w:cstheme="minorHAnsi"/>
-          <w:sz w:val="22"/>
-          <w:szCs w:val="22"/>
-        </w:rPr>
-        <w:t xml:space="preserve">. </w:t>
-      </w:r>
-      <w:r>
-        <w:rPr>
-          <w:rFonts w:cstheme="minorHAnsi"/>
-          <w:sz w:val="22"/>
-          <w:szCs w:val="22"/>
-        </w:rPr>
-        <w:t xml:space="preserve">2016. Poster. </w:t>
+        <w:t>). 2017. Poster.</w:t>
       </w:r>
     </w:p>
     <w:p>
@@ -6613,26 +6799,76 @@
           <w:rFonts w:cstheme="minorHAnsi"/>
           <w:sz w:val="22"/>
           <w:szCs w:val="22"/>
-        </w:rPr>
-        <w:t xml:space="preserve">Stacey Donohue, </w:t>
+          <w:lang w:val="es-AR"/>
+        </w:rPr>
+        <w:t xml:space="preserve">Ion Madrazo Azpiazu, and </w:t>
       </w:r>
       <w:proofErr w:type="spellStart"/>
       <w:r>
         <w:rPr>
           <w:rFonts w:cstheme="minorHAnsi"/>
-          <w:sz w:val="22"/>
-          <w:szCs w:val="22"/>
-        </w:rPr>
-        <w:t>Nevena</w:t>
+          <w:b/>
+          <w:sz w:val="22"/>
+          <w:szCs w:val="22"/>
+          <w:lang w:val="es-AR"/>
+        </w:rPr>
+        <w:t>Maria</w:t>
       </w:r>
       <w:proofErr w:type="spellEnd"/>
       <w:r>
         <w:rPr>
           <w:rFonts w:cstheme="minorHAnsi"/>
-          <w:sz w:val="22"/>
-          <w:szCs w:val="22"/>
-        </w:rPr>
-        <w:t xml:space="preserve"> </w:t>
+          <w:b/>
+          <w:sz w:val="22"/>
+          <w:szCs w:val="22"/>
+          <w:lang w:val="es-AR"/>
+        </w:rPr>
+        <w:t xml:space="preserve"> Soledad Pera</w:t>
+      </w:r>
+      <w:r>
+        <w:rPr>
+          <w:rFonts w:cstheme="minorHAnsi"/>
+          <w:sz w:val="22"/>
+          <w:szCs w:val="22"/>
+          <w:lang w:val="es-AR"/>
+        </w:rPr>
+        <w:t xml:space="preserve">. </w:t>
+      </w:r>
+      <w:r>
+        <w:rPr>
+          <w:rFonts w:cstheme="minorHAnsi"/>
+          <w:i/>
+          <w:sz w:val="22"/>
+          <w:szCs w:val="22"/>
+        </w:rPr>
+        <w:t xml:space="preserve">Is Readability a Valuable Signal for Hashtag </w:t>
+      </w:r>
+      <w:proofErr w:type="gramStart"/>
+      <w:r>
+        <w:rPr>
+          <w:rFonts w:cstheme="minorHAnsi"/>
+          <w:i/>
+          <w:sz w:val="22"/>
+          <w:szCs w:val="22"/>
+        </w:rPr>
+        <w:t>Recommendations?.</w:t>
+      </w:r>
+      <w:proofErr w:type="gramEnd"/>
+      <w:r>
+        <w:rPr>
+          <w:rFonts w:cstheme="minorHAnsi"/>
+          <w:sz w:val="22"/>
+          <w:szCs w:val="22"/>
+        </w:rPr>
+        <w:t xml:space="preserve"> In Proceedings of the Tenth ACM Conference on Recommender Systems (</w:t>
+      </w:r>
+      <w:r>
+        <w:rPr>
+          <w:rFonts w:cstheme="minorHAnsi"/>
+          <w:sz w:val="22"/>
+          <w:szCs w:val="22"/>
+        </w:rPr>
+        <w:t xml:space="preserve">ACM </w:t>
       </w:r>
       <w:proofErr w:type="spellStart"/>
       <w:r>
@@ -6641,7 +6877,7 @@
           <w:sz w:val="22"/>
           <w:szCs w:val="22"/>
         </w:rPr>
-        <w:t>Dragovic</w:t>
+        <w:t>RecSys</w:t>
       </w:r>
       <w:proofErr w:type="spellEnd"/>
       <w:r>
@@ -6650,121 +6886,7 @@
           <w:sz w:val="22"/>
           <w:szCs w:val="22"/>
         </w:rPr>
-        <w:t xml:space="preserve">, and </w:t>
-      </w:r>
-      <w:r>
-        <w:rPr>
-          <w:rFonts w:cstheme="minorHAnsi"/>
-          <w:b/>
-          <w:sz w:val="22"/>
-          <w:szCs w:val="22"/>
-        </w:rPr>
-        <w:t>Maria Soledad Pera</w:t>
-      </w:r>
-      <w:r>
-        <w:rPr>
-          <w:rFonts w:cstheme="minorHAnsi"/>
-          <w:sz w:val="22"/>
-          <w:szCs w:val="22"/>
-        </w:rPr>
-        <w:t xml:space="preserve">. </w:t>
-      </w:r>
-      <w:r>
-        <w:rPr>
-          <w:rFonts w:cstheme="minorHAnsi"/>
-          <w:i/>
-          <w:sz w:val="22"/>
-          <w:szCs w:val="22"/>
-        </w:rPr>
-        <w:t xml:space="preserve">Anything Fun Going </w:t>
-      </w:r>
-      <w:proofErr w:type="gramStart"/>
-      <w:r>
-        <w:rPr>
-          <w:rFonts w:cstheme="minorHAnsi"/>
-          <w:i/>
-          <w:sz w:val="22"/>
-          <w:szCs w:val="22"/>
-        </w:rPr>
-        <w:t>On?:</w:t>
-      </w:r>
-      <w:proofErr w:type="gramEnd"/>
-      <w:r>
-        <w:rPr>
-          <w:rFonts w:cstheme="minorHAnsi"/>
-          <w:i/>
-          <w:sz w:val="22"/>
-          <w:szCs w:val="22"/>
-        </w:rPr>
-        <w:t xml:space="preserve"> A Simple Wizard to Avoid the Cold-Start Problem for Event Recommenders.</w:t>
-      </w:r>
-      <w:r>
-        <w:rPr>
-          <w:rFonts w:cstheme="minorHAnsi"/>
-          <w:sz w:val="22"/>
-          <w:szCs w:val="22"/>
-        </w:rPr>
-        <w:t xml:space="preserve"> In Proceedings of the Workshop on Recommender Systems on Tourism (</w:t>
-      </w:r>
-      <w:proofErr w:type="spellStart"/>
-      <w:r>
-        <w:rPr>
-          <w:rFonts w:cstheme="minorHAnsi"/>
-          <w:sz w:val="22"/>
-          <w:szCs w:val="22"/>
-        </w:rPr>
-        <w:t>RecTour</w:t>
-      </w:r>
-      <w:proofErr w:type="spellEnd"/>
-      <w:r>
-        <w:rPr>
-          <w:rFonts w:cstheme="minorHAnsi"/>
-          <w:sz w:val="22"/>
-          <w:szCs w:val="22"/>
-        </w:rPr>
-        <w:t xml:space="preserve">) at </w:t>
-      </w:r>
-      <w:r>
-        <w:rPr>
-          <w:rFonts w:cstheme="minorHAnsi"/>
-          <w:sz w:val="22"/>
-          <w:szCs w:val="22"/>
-        </w:rPr>
-        <w:t xml:space="preserve">ACM </w:t>
-      </w:r>
-      <w:proofErr w:type="spellStart"/>
-      <w:r>
-        <w:rPr>
-          <w:rFonts w:cstheme="minorHAnsi"/>
-          <w:sz w:val="22"/>
-          <w:szCs w:val="22"/>
-        </w:rPr>
-        <w:t>RecSys</w:t>
-      </w:r>
-      <w:proofErr w:type="spellEnd"/>
-      <w:r>
-        <w:rPr>
-          <w:rFonts w:cstheme="minorHAnsi"/>
-          <w:sz w:val="22"/>
-          <w:szCs w:val="22"/>
-        </w:rPr>
-        <w:t xml:space="preserve"> 16</w:t>
-      </w:r>
-      <w:r>
-        <w:rPr>
-          <w:rFonts w:cstheme="minorHAnsi"/>
-          <w:sz w:val="22"/>
-          <w:szCs w:val="22"/>
-        </w:rPr>
-        <w:t>, pp.</w:t>
-      </w:r>
-      <w:r>
-        <w:rPr>
-          <w:rFonts w:cstheme="minorHAnsi"/>
-          <w:sz w:val="22"/>
-          <w:szCs w:val="22"/>
-        </w:rPr>
-        <w:t xml:space="preserve"> 47-48. 2016.</w:t>
+        <w:t>). 2016. Poster.</w:t>
       </w:r>
     </w:p>
     <w:p>
@@ -6783,24 +6905,14 @@
           <w:szCs w:val="22"/>
         </w:rPr>
       </w:pPr>
-      <w:r>
-        <w:rPr>
-          <w:rFonts w:cstheme="minorHAnsi"/>
-          <w:sz w:val="22"/>
-          <w:szCs w:val="22"/>
-          <w:lang w:val="es-AR"/>
-        </w:rPr>
-        <w:t xml:space="preserve">Sean </w:t>
-      </w:r>
       <w:proofErr w:type="spellStart"/>
       <w:r>
         <w:rPr>
           <w:rFonts w:cstheme="minorHAnsi"/>
           <w:sz w:val="22"/>
           <w:szCs w:val="22"/>
-          <w:lang w:val="es-AR"/>
-        </w:rPr>
-        <w:t>MacLachlan</w:t>
+        </w:rPr>
+        <w:t>Nevena</w:t>
       </w:r>
       <w:proofErr w:type="spellEnd"/>
       <w:r>
@@ -6808,9 +6920,8 @@
           <w:rFonts w:cstheme="minorHAnsi"/>
           <w:sz w:val="22"/>
           <w:szCs w:val="22"/>
-          <w:lang w:val="es-AR"/>
-        </w:rPr>
-        <w:t xml:space="preserve">, </w:t>
+        </w:rPr>
+        <w:t xml:space="preserve"> </w:t>
       </w:r>
       <w:proofErr w:type="spellStart"/>
       <w:r>
@@ -6818,9 +6929,8 @@
           <w:rFonts w:cstheme="minorHAnsi"/>
           <w:sz w:val="22"/>
           <w:szCs w:val="22"/>
-          <w:lang w:val="es-AR"/>
-        </w:rPr>
-        <w:t>Nevena</w:t>
+        </w:rPr>
+        <w:t>Dragovic</w:t>
       </w:r>
       <w:proofErr w:type="spellEnd"/>
       <w:r>
@@ -6828,9 +6938,50 @@
           <w:rFonts w:cstheme="minorHAnsi"/>
           <w:sz w:val="22"/>
           <w:szCs w:val="22"/>
-          <w:lang w:val="es-AR"/>
-        </w:rPr>
-        <w:t xml:space="preserve"> </w:t>
+        </w:rPr>
+        <w:t xml:space="preserve">, and </w:t>
+      </w:r>
+      <w:r>
+        <w:rPr>
+          <w:rFonts w:cstheme="minorHAnsi"/>
+          <w:b/>
+          <w:sz w:val="22"/>
+          <w:szCs w:val="22"/>
+        </w:rPr>
+        <w:t>Maria Soledad Pera</w:t>
+      </w:r>
+      <w:r>
+        <w:rPr>
+          <w:rFonts w:cstheme="minorHAnsi"/>
+          <w:sz w:val="22"/>
+          <w:szCs w:val="22"/>
+        </w:rPr>
+        <w:t xml:space="preserve">. </w:t>
+      </w:r>
+      <w:r>
+        <w:rPr>
+          <w:rFonts w:cstheme="minorHAnsi"/>
+          <w:i/>
+          <w:sz w:val="22"/>
+          <w:szCs w:val="22"/>
+        </w:rPr>
+        <w:t>Genre Prediction to Inform the Recommendation Process.</w:t>
+      </w:r>
+      <w:r>
+        <w:rPr>
+          <w:rFonts w:cstheme="minorHAnsi"/>
+          <w:sz w:val="22"/>
+          <w:szCs w:val="22"/>
+        </w:rPr>
+        <w:t xml:space="preserve"> In Proceedings of the Tenth ACM Conference on Recommender Systems (</w:t>
+      </w:r>
+      <w:r>
+        <w:rPr>
+          <w:rFonts w:cstheme="minorHAnsi"/>
+          <w:sz w:val="22"/>
+          <w:szCs w:val="22"/>
+        </w:rPr>
+        <w:t xml:space="preserve">ACM </w:t>
       </w:r>
       <w:proofErr w:type="spellStart"/>
       <w:r>
@@ -6838,9 +6989,8 @@
           <w:rFonts w:cstheme="minorHAnsi"/>
           <w:sz w:val="22"/>
           <w:szCs w:val="22"/>
-          <w:lang w:val="es-AR"/>
-        </w:rPr>
-        <w:t>Dragovic</w:t>
+        </w:rPr>
+        <w:t>RecSys</w:t>
       </w:r>
       <w:proofErr w:type="spellEnd"/>
       <w:r>
@@ -6848,125 +6998,24 @@
           <w:rFonts w:cstheme="minorHAnsi"/>
           <w:sz w:val="22"/>
           <w:szCs w:val="22"/>
-          <w:lang w:val="es-AR"/>
-        </w:rPr>
-        <w:t xml:space="preserve">, Stacey Donohue, </w:t>
-      </w:r>
-      <w:proofErr w:type="spellStart"/>
-      <w:r>
-        <w:rPr>
-          <w:rFonts w:cstheme="minorHAnsi"/>
-          <w:b/>
-          <w:sz w:val="22"/>
-          <w:szCs w:val="22"/>
-          <w:lang w:val="es-AR"/>
-        </w:rPr>
-        <w:t>Maria</w:t>
-      </w:r>
-      <w:proofErr w:type="spellEnd"/>
-      <w:r>
-        <w:rPr>
-          <w:rFonts w:cstheme="minorHAnsi"/>
-          <w:b/>
-          <w:sz w:val="22"/>
-          <w:szCs w:val="22"/>
-          <w:lang w:val="es-AR"/>
-        </w:rPr>
-        <w:t xml:space="preserve"> Soledad Pera</w:t>
-      </w:r>
-      <w:r>
-        <w:rPr>
-          <w:rFonts w:cstheme="minorHAnsi"/>
-          <w:sz w:val="22"/>
-          <w:szCs w:val="22"/>
-          <w:lang w:val="es-AR"/>
+        </w:rPr>
+        <w:t>)</w:t>
+      </w:r>
+      <w:r>
+        <w:rPr>
+          <w:rFonts w:cstheme="minorHAnsi"/>
+          <w:sz w:val="22"/>
+          <w:szCs w:val="22"/>
         </w:rPr>
         <w:t xml:space="preserve">. </w:t>
       </w:r>
       <w:r>
         <w:rPr>
           <w:rFonts w:cstheme="minorHAnsi"/>
-          <w:i/>
-          <w:sz w:val="22"/>
-          <w:szCs w:val="22"/>
-        </w:rPr>
-        <w:t>One Size Doesn't Fit All: Helping Users Find Events from Multiple Perspectives</w:t>
-      </w:r>
-      <w:r>
-        <w:rPr>
-          <w:rFonts w:cstheme="minorHAnsi"/>
-          <w:sz w:val="22"/>
-          <w:szCs w:val="22"/>
-        </w:rPr>
-        <w:t>. In Proceedings of the Workshop on Recommender Systems on Tourism (</w:t>
-      </w:r>
-      <w:proofErr w:type="spellStart"/>
-      <w:r>
-        <w:rPr>
-          <w:rFonts w:cstheme="minorHAnsi"/>
-          <w:sz w:val="22"/>
-          <w:szCs w:val="22"/>
-        </w:rPr>
-        <w:t>RecTour</w:t>
-      </w:r>
-      <w:proofErr w:type="spellEnd"/>
-      <w:r>
-        <w:rPr>
-          <w:rFonts w:cstheme="minorHAnsi"/>
-          <w:sz w:val="22"/>
-          <w:szCs w:val="22"/>
-        </w:rPr>
-        <w:t xml:space="preserve">) at </w:t>
-      </w:r>
-      <w:r>
-        <w:rPr>
-          <w:rFonts w:cstheme="minorHAnsi"/>
-          <w:sz w:val="22"/>
-          <w:szCs w:val="22"/>
-        </w:rPr>
-        <w:t xml:space="preserve">ACM </w:t>
-      </w:r>
-      <w:proofErr w:type="spellStart"/>
-      <w:r>
-        <w:rPr>
-          <w:rFonts w:cstheme="minorHAnsi"/>
-          <w:sz w:val="22"/>
-          <w:szCs w:val="22"/>
-        </w:rPr>
-        <w:t>RecSys</w:t>
-      </w:r>
-      <w:proofErr w:type="spellEnd"/>
-      <w:r>
-        <w:rPr>
-          <w:rFonts w:cstheme="minorHAnsi"/>
-          <w:sz w:val="22"/>
-          <w:szCs w:val="22"/>
-        </w:rPr>
-        <w:t>, pp.</w:t>
-      </w:r>
-      <w:r>
-        <w:rPr>
-          <w:rFonts w:cstheme="minorHAnsi"/>
-          <w:sz w:val="22"/>
-          <w:szCs w:val="22"/>
-        </w:rPr>
-        <w:t xml:space="preserve"> 49-50.</w:t>
-      </w:r>
-      <w:r>
-        <w:rPr>
-          <w:rFonts w:cstheme="minorHAnsi"/>
-          <w:sz w:val="22"/>
-          <w:szCs w:val="22"/>
-        </w:rPr>
-        <w:t xml:space="preserve"> 2016.</w:t>
-      </w:r>
-      <w:r>
-        <w:rPr>
-          <w:rFonts w:cstheme="minorHAnsi"/>
-          <w:sz w:val="22"/>
-          <w:szCs w:val="22"/>
-        </w:rPr>
-        <w:t xml:space="preserve"> </w:t>
+          <w:sz w:val="22"/>
+          <w:szCs w:val="22"/>
+        </w:rPr>
+        <w:t xml:space="preserve">2016. Poster. </w:t>
       </w:r>
     </w:p>
     <w:p>
@@ -6990,9 +7039,8 @@
           <w:rFonts w:cstheme="minorHAnsi"/>
           <w:sz w:val="22"/>
           <w:szCs w:val="22"/>
-          <w:lang w:val="es-AR"/>
-        </w:rPr>
-        <w:t xml:space="preserve">Ion Madrazo Azpiazu, </w:t>
+        </w:rPr>
+        <w:t xml:space="preserve">Stacey Donohue, </w:t>
       </w:r>
       <w:proofErr w:type="spellStart"/>
       <w:r>
@@ -7000,7 +7048,6 @@
           <w:rFonts w:cstheme="minorHAnsi"/>
           <w:sz w:val="22"/>
           <w:szCs w:val="22"/>
-          <w:lang w:val="es-AR"/>
         </w:rPr>
         <w:t>Nevena</w:t>
       </w:r>
@@ -7010,7 +7057,6 @@
           <w:rFonts w:cstheme="minorHAnsi"/>
           <w:sz w:val="22"/>
           <w:szCs w:val="22"/>
-          <w:lang w:val="es-AR"/>
         </w:rPr>
         <w:t xml:space="preserve"> </w:t>
       </w:r>
@@ -7020,7 +7066,6 @@
           <w:rFonts w:cstheme="minorHAnsi"/>
           <w:sz w:val="22"/>
           <w:szCs w:val="22"/>
-          <w:lang w:val="es-AR"/>
         </w:rPr>
         <w:t>Dragovic</w:t>
       </w:r>
@@ -7030,57 +7075,122 @@
           <w:rFonts w:cstheme="minorHAnsi"/>
           <w:sz w:val="22"/>
           <w:szCs w:val="22"/>
-          <w:lang w:val="es-AR"/>
         </w:rPr>
         <w:t xml:space="preserve">, and </w:t>
       </w:r>
+      <w:r>
+        <w:rPr>
+          <w:rFonts w:cstheme="minorHAnsi"/>
+          <w:b/>
+          <w:sz w:val="22"/>
+          <w:szCs w:val="22"/>
+        </w:rPr>
+        <w:t>Maria Soledad Pera</w:t>
+      </w:r>
+      <w:r>
+        <w:rPr>
+          <w:rFonts w:cstheme="minorHAnsi"/>
+          <w:sz w:val="22"/>
+          <w:szCs w:val="22"/>
+        </w:rPr>
+        <w:t xml:space="preserve">. </w:t>
+      </w:r>
+      <w:r>
+        <w:rPr>
+          <w:rFonts w:cstheme="minorHAnsi"/>
+          <w:i/>
+          <w:sz w:val="22"/>
+          <w:szCs w:val="22"/>
+        </w:rPr>
+        <w:t xml:space="preserve">Anything Fun Going </w:t>
+      </w:r>
+      <w:proofErr w:type="gramStart"/>
+      <w:r>
+        <w:rPr>
+          <w:rFonts w:cstheme="minorHAnsi"/>
+          <w:i/>
+          <w:sz w:val="22"/>
+          <w:szCs w:val="22"/>
+        </w:rPr>
+        <w:t>On?:</w:t>
+      </w:r>
+      <w:proofErr w:type="gramEnd"/>
+      <w:r>
+        <w:rPr>
+          <w:rFonts w:cstheme="minorHAnsi"/>
+          <w:i/>
+          <w:sz w:val="22"/>
+          <w:szCs w:val="22"/>
+        </w:rPr>
+        <w:t xml:space="preserve"> A Simple Wizard to Avoid the Cold-Start Problem for Event Recommenders.</w:t>
+      </w:r>
+      <w:r>
+        <w:rPr>
+          <w:rFonts w:cstheme="minorHAnsi"/>
+          <w:sz w:val="22"/>
+          <w:szCs w:val="22"/>
+        </w:rPr>
+        <w:t xml:space="preserve"> In Proceedings of the Workshop on Recommender Systems on Tourism (</w:t>
+      </w:r>
       <w:proofErr w:type="spellStart"/>
       <w:r>
         <w:rPr>
           <w:rFonts w:cstheme="minorHAnsi"/>
-          <w:b/>
-          <w:sz w:val="22"/>
-          <w:szCs w:val="22"/>
-          <w:lang w:val="es-AR"/>
-        </w:rPr>
-        <w:t>Maria</w:t>
+          <w:sz w:val="22"/>
+          <w:szCs w:val="22"/>
+        </w:rPr>
+        <w:t>RecTour</w:t>
       </w:r>
       <w:proofErr w:type="spellEnd"/>
       <w:r>
         <w:rPr>
           <w:rFonts w:cstheme="minorHAnsi"/>
-          <w:b/>
-          <w:sz w:val="22"/>
-          <w:szCs w:val="22"/>
-          <w:lang w:val="es-AR"/>
-        </w:rPr>
-        <w:t xml:space="preserve"> Soledad Pera</w:t>
-      </w:r>
-      <w:r>
-        <w:rPr>
-          <w:rFonts w:cstheme="minorHAnsi"/>
-          <w:sz w:val="22"/>
-          <w:szCs w:val="22"/>
-          <w:lang w:val="es-AR"/>
-        </w:rPr>
-        <w:t xml:space="preserve">. </w:t>
-      </w:r>
-      <w:r>
-        <w:rPr>
-          <w:rFonts w:cstheme="minorHAnsi"/>
-          <w:i/>
-          <w:sz w:val="22"/>
-          <w:szCs w:val="22"/>
-        </w:rPr>
-        <w:t>Finding, Understanding and Learning: Making Information Discovery Tasks Useful for Children and Teachers</w:t>
-      </w:r>
-      <w:r>
-        <w:rPr>
-          <w:rFonts w:cstheme="minorHAnsi"/>
-          <w:sz w:val="22"/>
-          <w:szCs w:val="22"/>
-        </w:rPr>
-        <w:t xml:space="preserve">. In Proceedings of ACM SIGIR Workshop on Search as Learning. 2016. </w:t>
+          <w:sz w:val="22"/>
+          <w:szCs w:val="22"/>
+        </w:rPr>
+        <w:t xml:space="preserve">) at </w:t>
+      </w:r>
+      <w:r>
+        <w:rPr>
+          <w:rFonts w:cstheme="minorHAnsi"/>
+          <w:sz w:val="22"/>
+          <w:szCs w:val="22"/>
+        </w:rPr>
+        <w:t xml:space="preserve">ACM </w:t>
+      </w:r>
+      <w:proofErr w:type="spellStart"/>
+      <w:r>
+        <w:rPr>
+          <w:rFonts w:cstheme="minorHAnsi"/>
+          <w:sz w:val="22"/>
+          <w:szCs w:val="22"/>
+        </w:rPr>
+        <w:t>RecSys</w:t>
+      </w:r>
+      <w:proofErr w:type="spellEnd"/>
+      <w:r>
+        <w:rPr>
+          <w:rFonts w:cstheme="minorHAnsi"/>
+          <w:sz w:val="22"/>
+          <w:szCs w:val="22"/>
+        </w:rPr>
+        <w:t xml:space="preserve"> 16</w:t>
+      </w:r>
+      <w:r>
+        <w:rPr>
+          <w:rFonts w:cstheme="minorHAnsi"/>
+          <w:sz w:val="22"/>
+          <w:szCs w:val="22"/>
+        </w:rPr>
+        <w:t>, pp.</w:t>
+      </w:r>
+      <w:r>
+        <w:rPr>
+          <w:rFonts w:cstheme="minorHAnsi"/>
+          <w:sz w:val="22"/>
+          <w:szCs w:val="22"/>
+        </w:rPr>
+        <w:t xml:space="preserve"> 47-48. 2016.</w:t>
       </w:r>
     </w:p>
     <w:p>
@@ -7102,19 +7212,102 @@
       <w:r>
         <w:rPr>
           <w:rFonts w:cstheme="minorHAnsi"/>
-          <w:b/>
-          <w:sz w:val="22"/>
-          <w:szCs w:val="22"/>
-        </w:rPr>
-        <w:t>Maria Soledad Pera</w:t>
-      </w:r>
-      <w:r>
-        <w:rPr>
-          <w:rFonts w:cstheme="minorHAnsi"/>
-          <w:sz w:val="22"/>
-          <w:szCs w:val="22"/>
-        </w:rPr>
-        <w:t xml:space="preserve"> and Yiu-Kai Ng. </w:t>
+          <w:sz w:val="22"/>
+          <w:szCs w:val="22"/>
+          <w:lang w:val="es-AR"/>
+        </w:rPr>
+        <w:t xml:space="preserve">Sean </w:t>
+      </w:r>
+      <w:proofErr w:type="spellStart"/>
+      <w:r>
+        <w:rPr>
+          <w:rFonts w:cstheme="minorHAnsi"/>
+          <w:sz w:val="22"/>
+          <w:szCs w:val="22"/>
+          <w:lang w:val="es-AR"/>
+        </w:rPr>
+        <w:t>MacLachlan</w:t>
+      </w:r>
+      <w:proofErr w:type="spellEnd"/>
+      <w:r>
+        <w:rPr>
+          <w:rFonts w:cstheme="minorHAnsi"/>
+          <w:sz w:val="22"/>
+          <w:szCs w:val="22"/>
+          <w:lang w:val="es-AR"/>
+        </w:rPr>
+        <w:t xml:space="preserve">, </w:t>
+      </w:r>
+      <w:proofErr w:type="spellStart"/>
+      <w:r>
+        <w:rPr>
+          <w:rFonts w:cstheme="minorHAnsi"/>
+          <w:sz w:val="22"/>
+          <w:szCs w:val="22"/>
+          <w:lang w:val="es-AR"/>
+        </w:rPr>
+        <w:t>Nevena</w:t>
+      </w:r>
+      <w:proofErr w:type="spellEnd"/>
+      <w:r>
+        <w:rPr>
+          <w:rFonts w:cstheme="minorHAnsi"/>
+          <w:sz w:val="22"/>
+          <w:szCs w:val="22"/>
+          <w:lang w:val="es-AR"/>
+        </w:rPr>
+        <w:t xml:space="preserve"> </w:t>
+      </w:r>
+      <w:proofErr w:type="spellStart"/>
+      <w:r>
+        <w:rPr>
+          <w:rFonts w:cstheme="minorHAnsi"/>
+          <w:sz w:val="22"/>
+          <w:szCs w:val="22"/>
+          <w:lang w:val="es-AR"/>
+        </w:rPr>
+        <w:t>Dragovic</w:t>
+      </w:r>
+      <w:proofErr w:type="spellEnd"/>
+      <w:r>
+        <w:rPr>
+          <w:rFonts w:cstheme="minorHAnsi"/>
+          <w:sz w:val="22"/>
+          <w:szCs w:val="22"/>
+          <w:lang w:val="es-AR"/>
+        </w:rPr>
+        <w:t xml:space="preserve">, Stacey Donohue, </w:t>
+      </w:r>
+      <w:proofErr w:type="spellStart"/>
+      <w:r>
+        <w:rPr>
+          <w:rFonts w:cstheme="minorHAnsi"/>
+          <w:b/>
+          <w:sz w:val="22"/>
+          <w:szCs w:val="22"/>
+          <w:lang w:val="es-AR"/>
+        </w:rPr>
+        <w:t>Maria</w:t>
+      </w:r>
+      <w:proofErr w:type="spellEnd"/>
+      <w:r>
+        <w:rPr>
+          <w:rFonts w:cstheme="minorHAnsi"/>
+          <w:b/>
+          <w:sz w:val="22"/>
+          <w:szCs w:val="22"/>
+          <w:lang w:val="es-AR"/>
+        </w:rPr>
+        <w:t xml:space="preserve"> Soledad Pera</w:t>
+      </w:r>
+      <w:r>
+        <w:rPr>
+          <w:rFonts w:cstheme="minorHAnsi"/>
+          <w:sz w:val="22"/>
+          <w:szCs w:val="22"/>
+          <w:lang w:val="es-AR"/>
+        </w:rPr>
+        <w:t xml:space="preserve">. </w:t>
       </w:r>
       <w:r>
         <w:rPr>
@@ -7123,15 +7316,15 @@
           <w:sz w:val="22"/>
           <w:szCs w:val="22"/>
         </w:rPr>
-        <w:t>A Recommendation-Based Book-Exchange System Without Using Wish Lists</w:t>
-      </w:r>
-      <w:r>
-        <w:rPr>
-          <w:rFonts w:cstheme="minorHAnsi"/>
-          <w:sz w:val="22"/>
-          <w:szCs w:val="22"/>
-        </w:rPr>
-        <w:t xml:space="preserve">. In Proceedings of the 9th ACM Conference on Recommender Systems (ACM </w:t>
+        <w:t>One Size Doesn't Fit All: Helping Users Find Events from Multiple Perspectives</w:t>
+      </w:r>
+      <w:r>
+        <w:rPr>
+          <w:rFonts w:cstheme="minorHAnsi"/>
+          <w:sz w:val="22"/>
+          <w:szCs w:val="22"/>
+        </w:rPr>
+        <w:t>. In Proceedings of the Workshop on Recommender Systems on Tourism (</w:t>
       </w:r>
       <w:proofErr w:type="spellStart"/>
       <w:r>
@@ -7140,15 +7333,7 @@
           <w:sz w:val="22"/>
           <w:szCs w:val="22"/>
         </w:rPr>
-        <w:t>RecSy</w:t>
-      </w:r>
-      <w:r>
-        <w:rPr>
-          <w:rFonts w:cstheme="minorHAnsi"/>
-          <w:sz w:val="22"/>
-          <w:szCs w:val="22"/>
-        </w:rPr>
-        <w:t>s</w:t>
+        <w:t>RecTour</w:t>
       </w:r>
       <w:proofErr w:type="spellEnd"/>
       <w:r>
@@ -7157,23 +7342,57 @@
           <w:sz w:val="22"/>
           <w:szCs w:val="22"/>
         </w:rPr>
-        <w:t>)</w:t>
-      </w:r>
-      <w:r>
-        <w:rPr>
-          <w:rFonts w:cstheme="minorHAnsi"/>
-          <w:sz w:val="22"/>
-          <w:szCs w:val="22"/>
-        </w:rPr>
-        <w:t>.</w:t>
-      </w:r>
-      <w:r>
-        <w:rPr>
-          <w:rFonts w:cstheme="minorHAnsi"/>
-          <w:sz w:val="22"/>
-          <w:szCs w:val="22"/>
-        </w:rPr>
-        <w:t xml:space="preserve"> 2015. Poster.</w:t>
+        <w:t xml:space="preserve">) at </w:t>
+      </w:r>
+      <w:r>
+        <w:rPr>
+          <w:rFonts w:cstheme="minorHAnsi"/>
+          <w:sz w:val="22"/>
+          <w:szCs w:val="22"/>
+        </w:rPr>
+        <w:t xml:space="preserve">ACM </w:t>
+      </w:r>
+      <w:proofErr w:type="spellStart"/>
+      <w:r>
+        <w:rPr>
+          <w:rFonts w:cstheme="minorHAnsi"/>
+          <w:sz w:val="22"/>
+          <w:szCs w:val="22"/>
+        </w:rPr>
+        <w:t>RecSys</w:t>
+      </w:r>
+      <w:proofErr w:type="spellEnd"/>
+      <w:r>
+        <w:rPr>
+          <w:rFonts w:cstheme="minorHAnsi"/>
+          <w:sz w:val="22"/>
+          <w:szCs w:val="22"/>
+        </w:rPr>
+        <w:t>, pp.</w:t>
+      </w:r>
+      <w:r>
+        <w:rPr>
+          <w:rFonts w:cstheme="minorHAnsi"/>
+          <w:sz w:val="22"/>
+          <w:szCs w:val="22"/>
+        </w:rPr>
+        <w:t xml:space="preserve"> 49-50.</w:t>
+      </w:r>
+      <w:r>
+        <w:rPr>
+          <w:rFonts w:cstheme="minorHAnsi"/>
+          <w:sz w:val="22"/>
+          <w:szCs w:val="22"/>
+        </w:rPr>
+        <w:t xml:space="preserve"> 2016.</w:t>
+      </w:r>
+      <w:r>
+        <w:rPr>
+          <w:rFonts w:cstheme="minorHAnsi"/>
+          <w:sz w:val="22"/>
+          <w:szCs w:val="22"/>
+        </w:rPr>
+        <w:t xml:space="preserve"> </w:t>
       </w:r>
     </w:p>
     <w:p>
@@ -7192,12 +7411,22 @@
           <w:szCs w:val="22"/>
         </w:rPr>
       </w:pPr>
+      <w:r>
+        <w:rPr>
+          <w:rFonts w:cstheme="minorHAnsi"/>
+          <w:sz w:val="22"/>
+          <w:szCs w:val="22"/>
+          <w:lang w:val="es-AR"/>
+        </w:rPr>
+        <w:t xml:space="preserve">Ion Madrazo Azpiazu, </w:t>
+      </w:r>
       <w:proofErr w:type="spellStart"/>
       <w:r>
         <w:rPr>
           <w:rFonts w:cstheme="minorHAnsi"/>
           <w:sz w:val="22"/>
           <w:szCs w:val="22"/>
+          <w:lang w:val="es-AR"/>
         </w:rPr>
         <w:t>Nevena</w:t>
       </w:r>
@@ -7207,6 +7436,7 @@
           <w:rFonts w:cstheme="minorHAnsi"/>
           <w:sz w:val="22"/>
           <w:szCs w:val="22"/>
+          <w:lang w:val="es-AR"/>
         </w:rPr>
         <w:t xml:space="preserve"> </w:t>
       </w:r>
@@ -7216,6 +7446,7 @@
           <w:rFonts w:cstheme="minorHAnsi"/>
           <w:sz w:val="22"/>
           <w:szCs w:val="22"/>
+          <w:lang w:val="es-AR"/>
         </w:rPr>
         <w:t>Dragovic</w:t>
       </w:r>
@@ -7225,23 +7456,38 @@
           <w:rFonts w:cstheme="minorHAnsi"/>
           <w:sz w:val="22"/>
           <w:szCs w:val="22"/>
-        </w:rPr>
-        <w:t xml:space="preserve"> and </w:t>
-      </w:r>
-      <w:r>
-        <w:rPr>
-          <w:rFonts w:cstheme="minorHAnsi"/>
-          <w:b/>
-          <w:sz w:val="22"/>
-          <w:szCs w:val="22"/>
-        </w:rPr>
-        <w:t>Maria Soledad Pera</w:t>
-      </w:r>
-      <w:r>
-        <w:rPr>
-          <w:rFonts w:cstheme="minorHAnsi"/>
-          <w:sz w:val="22"/>
-          <w:szCs w:val="22"/>
+          <w:lang w:val="es-AR"/>
+        </w:rPr>
+        <w:t xml:space="preserve">, and </w:t>
+      </w:r>
+      <w:proofErr w:type="spellStart"/>
+      <w:r>
+        <w:rPr>
+          <w:rFonts w:cstheme="minorHAnsi"/>
+          <w:b/>
+          <w:sz w:val="22"/>
+          <w:szCs w:val="22"/>
+          <w:lang w:val="es-AR"/>
+        </w:rPr>
+        <w:t>Maria</w:t>
+      </w:r>
+      <w:proofErr w:type="spellEnd"/>
+      <w:r>
+        <w:rPr>
+          <w:rFonts w:cstheme="minorHAnsi"/>
+          <w:b/>
+          <w:sz w:val="22"/>
+          <w:szCs w:val="22"/>
+          <w:lang w:val="es-AR"/>
+        </w:rPr>
+        <w:t xml:space="preserve"> Soledad Pera</w:t>
+      </w:r>
+      <w:r>
+        <w:rPr>
+          <w:rFonts w:cstheme="minorHAnsi"/>
+          <w:sz w:val="22"/>
+          <w:szCs w:val="22"/>
+          <w:lang w:val="es-AR"/>
         </w:rPr>
         <w:t xml:space="preserve">. </w:t>
       </w:r>
@@ -7252,41 +7498,15 @@
           <w:sz w:val="22"/>
           <w:szCs w:val="22"/>
         </w:rPr>
-        <w:t>Exploiting Reviews to Guide Users' Selections</w:t>
-      </w:r>
-      <w:r>
-        <w:rPr>
-          <w:rFonts w:cstheme="minorHAnsi"/>
-          <w:sz w:val="22"/>
-          <w:szCs w:val="22"/>
-        </w:rPr>
-        <w:t xml:space="preserve">. In Proceedings of the 9th ACM Conference on Recommender Systems (ACM </w:t>
-      </w:r>
-      <w:proofErr w:type="spellStart"/>
-      <w:r>
-        <w:rPr>
-          <w:rFonts w:cstheme="minorHAnsi"/>
-          <w:sz w:val="22"/>
-          <w:szCs w:val="22"/>
-        </w:rPr>
-        <w:t>RecSys</w:t>
-      </w:r>
-      <w:proofErr w:type="spellEnd"/>
-      <w:r>
-        <w:rPr>
-          <w:rFonts w:cstheme="minorHAnsi"/>
-          <w:sz w:val="22"/>
-          <w:szCs w:val="22"/>
-        </w:rPr>
-        <w:t>).</w:t>
-      </w:r>
-      <w:r>
-        <w:rPr>
-          <w:rFonts w:cstheme="minorHAnsi"/>
-          <w:sz w:val="22"/>
-          <w:szCs w:val="22"/>
-        </w:rPr>
-        <w:t xml:space="preserve"> 2015. Poster.</w:t>
+        <w:t>Finding, Understanding and Learning: Making Information Discovery Tasks Useful for Children and Teachers</w:t>
+      </w:r>
+      <w:r>
+        <w:rPr>
+          <w:rFonts w:cstheme="minorHAnsi"/>
+          <w:sz w:val="22"/>
+          <w:szCs w:val="22"/>
+        </w:rPr>
+        <w:t xml:space="preserve">. In Proceedings of ACM SIGIR Workshop on Search as Learning. 2016. </w:t>
       </w:r>
     </w:p>
     <w:p>
@@ -7305,6 +7525,41 @@
           <w:szCs w:val="22"/>
         </w:rPr>
       </w:pPr>
+      <w:r>
+        <w:rPr>
+          <w:rFonts w:cstheme="minorHAnsi"/>
+          <w:b/>
+          <w:sz w:val="22"/>
+          <w:szCs w:val="22"/>
+        </w:rPr>
+        <w:lastRenderedPageBreak/>
+        <w:t>Maria Soledad Pera</w:t>
+      </w:r>
+      <w:r>
+        <w:rPr>
+          <w:rFonts w:cstheme="minorHAnsi"/>
+          <w:sz w:val="22"/>
+          <w:szCs w:val="22"/>
+        </w:rPr>
+        <w:t xml:space="preserve"> and Yiu-Kai Ng. </w:t>
+      </w:r>
+      <w:r>
+        <w:rPr>
+          <w:rFonts w:cstheme="minorHAnsi"/>
+          <w:i/>
+          <w:sz w:val="22"/>
+          <w:szCs w:val="22"/>
+        </w:rPr>
+        <w:t>A Recommendation-Based Book-Exchange System Without Using Wish Lists</w:t>
+      </w:r>
+      <w:r>
+        <w:rPr>
+          <w:rFonts w:cstheme="minorHAnsi"/>
+          <w:sz w:val="22"/>
+          <w:szCs w:val="22"/>
+        </w:rPr>
+        <w:t xml:space="preserve">. In Proceedings of the 9th ACM Conference on Recommender Systems (ACM </w:t>
+      </w:r>
       <w:proofErr w:type="spellStart"/>
       <w:r>
         <w:rPr>
@@ -7312,7 +7567,15 @@
           <w:sz w:val="22"/>
           <w:szCs w:val="22"/>
         </w:rPr>
-        <w:t>Shahrzad</w:t>
+        <w:t>RecSy</w:t>
+      </w:r>
+      <w:r>
+        <w:rPr>
+          <w:rFonts w:cstheme="minorHAnsi"/>
+          <w:sz w:val="22"/>
+          <w:szCs w:val="22"/>
+        </w:rPr>
+        <w:t>s</w:t>
       </w:r>
       <w:proofErr w:type="spellEnd"/>
       <w:r>
@@ -7321,58 +7584,6 @@
           <w:sz w:val="22"/>
           <w:szCs w:val="22"/>
         </w:rPr>
-        <w:t xml:space="preserve"> Karimi and </w:t>
-      </w:r>
-      <w:r>
-        <w:rPr>
-          <w:rFonts w:cstheme="minorHAnsi"/>
-          <w:b/>
-          <w:sz w:val="22"/>
-          <w:szCs w:val="22"/>
-        </w:rPr>
-        <w:t>Maria Soledad Pera</w:t>
-      </w:r>
-      <w:r>
-        <w:rPr>
-          <w:rFonts w:cstheme="minorHAnsi"/>
-          <w:sz w:val="22"/>
-          <w:szCs w:val="22"/>
-        </w:rPr>
-        <w:t xml:space="preserve">. </w:t>
-      </w:r>
-      <w:r>
-        <w:rPr>
-          <w:rFonts w:cstheme="minorHAnsi"/>
-          <w:i/>
-          <w:sz w:val="22"/>
-          <w:szCs w:val="22"/>
-        </w:rPr>
-        <w:t>Recommendations to enhance Children Web Searches</w:t>
-      </w:r>
-      <w:r>
-        <w:rPr>
-          <w:rFonts w:cstheme="minorHAnsi"/>
-          <w:sz w:val="22"/>
-          <w:szCs w:val="22"/>
-        </w:rPr>
-        <w:t xml:space="preserve">. In Proceedings of the 9th ACM Conference on Recommender Systems (ACM </w:t>
-      </w:r>
-      <w:proofErr w:type="spellStart"/>
-      <w:r>
-        <w:rPr>
-          <w:rFonts w:cstheme="minorHAnsi"/>
-          <w:sz w:val="22"/>
-          <w:szCs w:val="22"/>
-        </w:rPr>
-        <w:t>RecSys</w:t>
-      </w:r>
-      <w:proofErr w:type="spellEnd"/>
-      <w:r>
-        <w:rPr>
-          <w:rFonts w:cstheme="minorHAnsi"/>
-          <w:sz w:val="22"/>
-          <w:szCs w:val="22"/>
-        </w:rPr>
         <w:t>)</w:t>
       </w:r>
       <w:r>
@@ -7381,15 +7592,15 @@
           <w:sz w:val="22"/>
           <w:szCs w:val="22"/>
         </w:rPr>
-        <w:t xml:space="preserve">. </w:t>
-      </w:r>
-      <w:r>
-        <w:rPr>
-          <w:rFonts w:cstheme="minorHAnsi"/>
-          <w:sz w:val="22"/>
-          <w:szCs w:val="22"/>
-        </w:rPr>
-        <w:t>2015. Poster.</w:t>
+        <w:t>.</w:t>
+      </w:r>
+      <w:r>
+        <w:rPr>
+          <w:rFonts w:cstheme="minorHAnsi"/>
+          <w:sz w:val="22"/>
+          <w:szCs w:val="22"/>
+        </w:rPr>
+        <w:t xml:space="preserve"> 2015. Poster.</w:t>
       </w:r>
     </w:p>
     <w:p>
@@ -7408,14 +7619,229 @@
           <w:szCs w:val="22"/>
         </w:rPr>
       </w:pPr>
-      <w:r>
-        <w:rPr>
-          <w:rFonts w:cstheme="minorHAnsi"/>
-          <w:b/>
-          <w:sz w:val="22"/>
-          <w:szCs w:val="22"/>
-        </w:rPr>
-        <w:lastRenderedPageBreak/>
+      <w:proofErr w:type="spellStart"/>
+      <w:r>
+        <w:rPr>
+          <w:rFonts w:cstheme="minorHAnsi"/>
+          <w:sz w:val="22"/>
+          <w:szCs w:val="22"/>
+        </w:rPr>
+        <w:t>Nevena</w:t>
+      </w:r>
+      <w:proofErr w:type="spellEnd"/>
+      <w:r>
+        <w:rPr>
+          <w:rFonts w:cstheme="minorHAnsi"/>
+          <w:sz w:val="22"/>
+          <w:szCs w:val="22"/>
+        </w:rPr>
+        <w:t xml:space="preserve"> </w:t>
+      </w:r>
+      <w:proofErr w:type="spellStart"/>
+      <w:r>
+        <w:rPr>
+          <w:rFonts w:cstheme="minorHAnsi"/>
+          <w:sz w:val="22"/>
+          <w:szCs w:val="22"/>
+        </w:rPr>
+        <w:t>Dragovic</w:t>
+      </w:r>
+      <w:proofErr w:type="spellEnd"/>
+      <w:r>
+        <w:rPr>
+          <w:rFonts w:cstheme="minorHAnsi"/>
+          <w:sz w:val="22"/>
+          <w:szCs w:val="22"/>
+        </w:rPr>
+        <w:t xml:space="preserve"> and </w:t>
+      </w:r>
+      <w:r>
+        <w:rPr>
+          <w:rFonts w:cstheme="minorHAnsi"/>
+          <w:b/>
+          <w:sz w:val="22"/>
+          <w:szCs w:val="22"/>
+        </w:rPr>
+        <w:t>Maria Soledad Pera</w:t>
+      </w:r>
+      <w:r>
+        <w:rPr>
+          <w:rFonts w:cstheme="minorHAnsi"/>
+          <w:sz w:val="22"/>
+          <w:szCs w:val="22"/>
+        </w:rPr>
+        <w:t xml:space="preserve">. </w:t>
+      </w:r>
+      <w:r>
+        <w:rPr>
+          <w:rFonts w:cstheme="minorHAnsi"/>
+          <w:i/>
+          <w:sz w:val="22"/>
+          <w:szCs w:val="22"/>
+        </w:rPr>
+        <w:t>Exploiting Reviews to Guide Users' Selections</w:t>
+      </w:r>
+      <w:r>
+        <w:rPr>
+          <w:rFonts w:cstheme="minorHAnsi"/>
+          <w:sz w:val="22"/>
+          <w:szCs w:val="22"/>
+        </w:rPr>
+        <w:t xml:space="preserve">. In Proceedings of the 9th ACM Conference on Recommender Systems (ACM </w:t>
+      </w:r>
+      <w:proofErr w:type="spellStart"/>
+      <w:r>
+        <w:rPr>
+          <w:rFonts w:cstheme="minorHAnsi"/>
+          <w:sz w:val="22"/>
+          <w:szCs w:val="22"/>
+        </w:rPr>
+        <w:t>RecSys</w:t>
+      </w:r>
+      <w:proofErr w:type="spellEnd"/>
+      <w:r>
+        <w:rPr>
+          <w:rFonts w:cstheme="minorHAnsi"/>
+          <w:sz w:val="22"/>
+          <w:szCs w:val="22"/>
+        </w:rPr>
+        <w:t>).</w:t>
+      </w:r>
+      <w:r>
+        <w:rPr>
+          <w:rFonts w:cstheme="minorHAnsi"/>
+          <w:sz w:val="22"/>
+          <w:szCs w:val="22"/>
+        </w:rPr>
+        <w:t xml:space="preserve"> 2015. Poster.</w:t>
+      </w:r>
+    </w:p>
+    <w:p>
+      <w:pPr>
+        <w:pStyle w:val="ListBullet"/>
+        <w:numPr>
+          <w:ilvl w:val="0"/>
+          <w:numId w:val="6"/>
+        </w:numPr>
+        <w:spacing w:line="276" w:lineRule="auto"/>
+        <w:ind w:right="1000"/>
+        <w:jc w:val="both"/>
+        <w:rPr>
+          <w:rFonts w:cstheme="minorHAnsi"/>
+          <w:sz w:val="22"/>
+          <w:szCs w:val="22"/>
+        </w:rPr>
+      </w:pPr>
+      <w:proofErr w:type="spellStart"/>
+      <w:r>
+        <w:rPr>
+          <w:rFonts w:cstheme="minorHAnsi"/>
+          <w:sz w:val="22"/>
+          <w:szCs w:val="22"/>
+        </w:rPr>
+        <w:t>Shahrzad</w:t>
+      </w:r>
+      <w:proofErr w:type="spellEnd"/>
+      <w:r>
+        <w:rPr>
+          <w:rFonts w:cstheme="minorHAnsi"/>
+          <w:sz w:val="22"/>
+          <w:szCs w:val="22"/>
+        </w:rPr>
+        <w:t xml:space="preserve"> Karimi and </w:t>
+      </w:r>
+      <w:r>
+        <w:rPr>
+          <w:rFonts w:cstheme="minorHAnsi"/>
+          <w:b/>
+          <w:sz w:val="22"/>
+          <w:szCs w:val="22"/>
+        </w:rPr>
+        <w:t>Maria Soledad Pera</w:t>
+      </w:r>
+      <w:r>
+        <w:rPr>
+          <w:rFonts w:cstheme="minorHAnsi"/>
+          <w:sz w:val="22"/>
+          <w:szCs w:val="22"/>
+        </w:rPr>
+        <w:t xml:space="preserve">. </w:t>
+      </w:r>
+      <w:r>
+        <w:rPr>
+          <w:rFonts w:cstheme="minorHAnsi"/>
+          <w:i/>
+          <w:sz w:val="22"/>
+          <w:szCs w:val="22"/>
+        </w:rPr>
+        <w:t>Recommendations to enhance Children Web Searches</w:t>
+      </w:r>
+      <w:r>
+        <w:rPr>
+          <w:rFonts w:cstheme="minorHAnsi"/>
+          <w:sz w:val="22"/>
+          <w:szCs w:val="22"/>
+        </w:rPr>
+        <w:t xml:space="preserve">. In Proceedings of the 9th ACM Conference on Recommender Systems (ACM </w:t>
+      </w:r>
+      <w:proofErr w:type="spellStart"/>
+      <w:r>
+        <w:rPr>
+          <w:rFonts w:cstheme="minorHAnsi"/>
+          <w:sz w:val="22"/>
+          <w:szCs w:val="22"/>
+        </w:rPr>
+        <w:t>RecSys</w:t>
+      </w:r>
+      <w:proofErr w:type="spellEnd"/>
+      <w:r>
+        <w:rPr>
+          <w:rFonts w:cstheme="minorHAnsi"/>
+          <w:sz w:val="22"/>
+          <w:szCs w:val="22"/>
+        </w:rPr>
+        <w:t>)</w:t>
+      </w:r>
+      <w:r>
+        <w:rPr>
+          <w:rFonts w:cstheme="minorHAnsi"/>
+          <w:sz w:val="22"/>
+          <w:szCs w:val="22"/>
+        </w:rPr>
+        <w:t xml:space="preserve">. </w:t>
+      </w:r>
+      <w:r>
+        <w:rPr>
+          <w:rFonts w:cstheme="minorHAnsi"/>
+          <w:sz w:val="22"/>
+          <w:szCs w:val="22"/>
+        </w:rPr>
+        <w:t>2015. Poster.</w:t>
+      </w:r>
+    </w:p>
+    <w:p>
+      <w:pPr>
+        <w:pStyle w:val="ListBullet"/>
+        <w:numPr>
+          <w:ilvl w:val="0"/>
+          <w:numId w:val="6"/>
+        </w:numPr>
+        <w:spacing w:line="276" w:lineRule="auto"/>
+        <w:ind w:right="1000"/>
+        <w:jc w:val="both"/>
+        <w:rPr>
+          <w:rFonts w:cstheme="minorHAnsi"/>
+          <w:sz w:val="22"/>
+          <w:szCs w:val="22"/>
+        </w:rPr>
+      </w:pPr>
+      <w:r>
+        <w:rPr>
+          <w:rFonts w:cstheme="minorHAnsi"/>
+          <w:b/>
+          <w:sz w:val="22"/>
+          <w:szCs w:val="22"/>
+        </w:rPr>
         <w:t>Maria Soledad Pera</w:t>
       </w:r>
       <w:r>
@@ -8951,6 +9377,7 @@
           <w:szCs w:val="22"/>
           <w:shd w:val="clear" w:color="auto" w:fill="FFFFFF"/>
         </w:rPr>
+        <w:lastRenderedPageBreak/>
         <w:t xml:space="preserve">Oghenemaro Anuyah and </w:t>
       </w:r>
       <w:r>
@@ -9059,19 +9486,7 @@
           <w:szCs w:val="22"/>
           <w:shd w:val="clear" w:color="auto" w:fill="FFFFFF"/>
         </w:rPr>
-        <w:t>Oghenemaro</w:t>
-      </w:r>
-      <w:bookmarkStart w:id="2" w:name="_GoBack"/>
-      <w:bookmarkEnd w:id="2"/>
-      <w:r>
-        <w:rPr>
-          <w:rFonts w:cstheme="minorHAnsi"/>
-          <w:color w:val="222222"/>
-          <w:sz w:val="22"/>
-          <w:szCs w:val="22"/>
-          <w:shd w:val="clear" w:color="auto" w:fill="FFFFFF"/>
-        </w:rPr>
-        <w:t xml:space="preserve"> Anuyah and </w:t>
+        <w:t xml:space="preserve">Oghenemaro Anuyah and </w:t>
       </w:r>
       <w:r>
         <w:rPr>

</xml_diff>